<commit_message>
change dataset and finish part 3
</commit_message>
<xml_diff>
--- a/products/manuscript/Manuscript copy.docx
+++ b/products/manuscript/Manuscript copy.docx
@@ -7,7 +7,7 @@
         <w:pStyle w:val="Title"/>
       </w:pPr>
       <w:r>
-        <w:t xml:space="preserve">Examine</w:t>
+        <w:t xml:space="preserve">Explore</w:t>
       </w:r>
       <w:r>
         <w:t xml:space="preserve"> </w:t>
@@ -19,91 +19,43 @@
         <w:t xml:space="preserve"> </w:t>
       </w:r>
       <w:r>
-        <w:t xml:space="preserve">efficacy</w:t>
-      </w:r>
-      <w:r>
-        <w:t xml:space="preserve"> </w:t>
-      </w:r>
-      <w:r>
-        <w:t xml:space="preserve">of</w:t>
-      </w:r>
-      <w:r>
-        <w:t xml:space="preserve"> </w:t>
-      </w:r>
-      <w:r>
-        <w:t xml:space="preserve">ascaroside</w:t>
-      </w:r>
-      <w:r>
-        <w:t xml:space="preserve"> </w:t>
-      </w:r>
-      <w:r>
-        <w:t xml:space="preserve">#18</w:t>
-      </w:r>
-      <w:r>
-        <w:t xml:space="preserve"> </w:t>
-      </w:r>
-      <w:r>
-        <w:t xml:space="preserve">in</w:t>
-      </w:r>
-      <w:r>
-        <w:t xml:space="preserve"> </w:t>
-      </w:r>
-      <w:r>
-        <w:t xml:space="preserve">controling</w:t>
-      </w:r>
-      <w:r>
-        <w:t xml:space="preserve"> </w:t>
-      </w:r>
-      <w:r>
-        <w:t xml:space="preserve">Escherichia</w:t>
-      </w:r>
-      <w:r>
-        <w:t xml:space="preserve"> </w:t>
-      </w:r>
-      <w:r>
-        <w:t xml:space="preserve">Coli</w:t>
-      </w:r>
-      <w:r>
-        <w:t xml:space="preserve"> </w:t>
-      </w:r>
-      <w:r>
-        <w:t xml:space="preserve">on</w:t>
-      </w:r>
-      <w:r>
-        <w:t xml:space="preserve"> </w:t>
-      </w:r>
-      <w:r>
-        <w:t xml:space="preserve">alfalfa</w:t>
-      </w:r>
-      <w:r>
-        <w:t xml:space="preserve"> </w:t>
-      </w:r>
-      <w:r>
-        <w:t xml:space="preserve">and</w:t>
-      </w:r>
-      <w:r>
-        <w:t xml:space="preserve"> </w:t>
-      </w:r>
-      <w:r>
-        <w:t xml:space="preserve">fenugreek</w:t>
-      </w:r>
-      <w:r>
-        <w:t xml:space="preserve"> </w:t>
-      </w:r>
-      <w:r>
-        <w:t xml:space="preserve">seeds</w:t>
-      </w:r>
-      <w:r>
-        <w:t xml:space="preserve"> </w:t>
-      </w:r>
-      <w:r>
-        <w:t xml:space="preserve">and</w:t>
-      </w:r>
-      <w:r>
-        <w:t xml:space="preserve"> </w:t>
-      </w:r>
-      <w:r>
-        <w:t xml:space="preserve">sprouts</w:t>
+        <w:t xml:space="preserve">factors</w:t>
+      </w:r>
+      <w:r>
+        <w:t xml:space="preserve"> </w:t>
+      </w:r>
+      <w:r>
+        <w:t xml:space="preserve">that</w:t>
+      </w:r>
+      <w:r>
+        <w:t xml:space="preserve"> </w:t>
+      </w:r>
+      <w:r>
+        <w:t xml:space="preserve">may</w:t>
+      </w:r>
+      <w:r>
+        <w:t xml:space="preserve"> </w:t>
+      </w:r>
+      <w:r>
+        <w:t xml:space="preserve">be</w:t>
+      </w:r>
+      <w:r>
+        <w:t xml:space="preserve"> </w:t>
+      </w:r>
+      <w:r>
+        <w:t xml:space="preserve">associated</w:t>
+      </w:r>
+      <w:r>
+        <w:t xml:space="preserve"> </w:t>
+      </w:r>
+      <w:r>
+        <w:t xml:space="preserve">with</w:t>
+      </w:r>
+      <w:r>
+        <w:t xml:space="preserve"> </w:t>
+      </w:r>
+      <w:r>
+        <w:t xml:space="preserve">obesity</w:t>
       </w:r>
     </w:p>
     <w:p>
@@ -125,7 +77,7 @@
         <w:pStyle w:val="Date"/>
       </w:pPr>
       <w:r>
-        <w:t xml:space="preserve">2024-02-23</w:t>
+        <w:t xml:space="preserve">2024-03-23</w:t>
       </w:r>
     </w:p>
     <w:bookmarkStart w:id="20" w:name="summaryabstract"/>
@@ -142,13 +94,7 @@
         <w:pStyle w:val="FirstParagraph"/>
       </w:pPr>
       <w:r>
-        <w:t xml:space="preserve">In this project, I will be concentrating on analyzing my own data gotten from the experiment that I carried on by my own.</w:t>
-      </w:r>
-      <w:r>
-        <w:t xml:space="preserve"> </w:t>
-      </w:r>
-      <w:r>
-        <w:t xml:space="preserve">And I will be trying to figure out if there will be any relation between interested variables and observations.</w:t>
+        <w:t xml:space="preserve">In this project, I have found……</w:t>
       </w:r>
     </w:p>
     <w:p>
@@ -157,7 +103,7 @@
       </w:r>
     </w:p>
     <w:bookmarkEnd w:id="20"/>
-    <w:bookmarkStart w:id="24" w:name="introduction"/>
+    <w:bookmarkStart w:id="27" w:name="introduction"/>
     <w:p>
       <w:pPr>
         <w:pStyle w:val="Heading1"/>
@@ -166,7 +112,7 @@
         <w:t xml:space="preserve">2. Introduction</w:t>
       </w:r>
     </w:p>
-    <w:bookmarkStart w:id="21" w:name="general-background-information"/>
+    <w:bookmarkStart w:id="23" w:name="general-background-information"/>
     <w:p>
       <w:pPr>
         <w:pStyle w:val="Heading2"/>
@@ -179,55 +125,110 @@
       <w:pPr>
         <w:pStyle w:val="FirstParagraph"/>
       </w:pPr>
-      <w:r>
-        <w:t xml:space="preserve">The core idea of this research comes from the following facts.</w:t>
-      </w:r>
-      <w:r>
-        <w:t xml:space="preserve"> </w:t>
-      </w:r>
-      <w:r>
-        <w:t xml:space="preserve">First, sprouts are usually considered nutritious but they are consumed in raw mainly for foods like salad and sandwiches.</w:t>
-      </w:r>
-      <w:r>
-        <w:t xml:space="preserve"> </w:t>
-      </w:r>
-      <w:r>
-        <w:t xml:space="preserve">Therefore, there have been a lot of foodborne pathogen outbreaks occurred across the states in the decades</w:t>
-      </w:r>
-      <w:r>
-        <w:t xml:space="preserve"> </w:t>
-      </w:r>
-      <w:r>
-        <w:t xml:space="preserve">(Miyahira &amp; Antunes, 2021)</w:t>
-      </w:r>
-      <w:r>
-        <w:t xml:space="preserve">, which means that there is an urgent need to reduce the contamination of sprouts with foodborne pathogens.</w:t>
-      </w:r>
-    </w:p>
-    <w:p>
-      <w:pPr>
-        <w:pStyle w:val="BodyText"/>
-      </w:pPr>
-      <w:r>
-        <w:t xml:space="preserve">At the meantime, a recently study has revealed that a newly derived chemical could enhence the immune resistance of some certain plants to the pathogens including bacteria and virus but not by killing them directly</w:t>
-      </w:r>
-      <w:r>
-        <w:t xml:space="preserve">(Manosalva et al., 2015)</w:t>
-      </w:r>
-      <w:r>
-        <w:t xml:space="preserve">.</w:t>
-      </w:r>
-    </w:p>
-    <w:p>
-      <w:pPr>
-        <w:pStyle w:val="BodyText"/>
-      </w:pPr>
-      <w:r>
-        <w:t xml:space="preserve">Based on the facts above, a hypothesis is raised that if this chemical can also be applied on seedling seeds to control the level of contamination during sprouting process.</w:t>
-      </w:r>
-    </w:p>
-    <w:bookmarkEnd w:id="21"/>
-    <w:bookmarkStart w:id="22" w:name="description-of-data-and-data-source"/>
+      <w:hyperlink r:id="rId21">
+        <w:r>
+          <w:rPr>
+            <w:rStyle w:val="Hyperlink"/>
+          </w:rPr>
+          <w:t xml:space="preserve">Obesity</w:t>
+        </w:r>
+      </w:hyperlink>
+      <w:r>
+        <w:t xml:space="preserve"> </w:t>
+      </w:r>
+      <w:r>
+        <w:t xml:space="preserve">is a chronic complex disease defined by excessive fat deposits that can impair health.</w:t>
+      </w:r>
+      <w:r>
+        <w:t xml:space="preserve"> </w:t>
+      </w:r>
+      <w:r>
+        <w:t xml:space="preserve">Obesity can lead to increased risk of type 2 diabetes and heart disease, it can affect bone health and reproduction, it increases the risk of certain cancers.</w:t>
+      </w:r>
+    </w:p>
+    <w:p>
+      <w:pPr>
+        <w:pStyle w:val="BodyText"/>
+      </w:pPr>
+      <w:r>
+        <w:t xml:space="preserve">In the recent decades, obesity has become a more and more common and severe problem across the world.</w:t>
+      </w:r>
+    </w:p>
+    <w:p>
+      <w:pPr>
+        <w:pStyle w:val="BodyText"/>
+      </w:pPr>
+      <w:r>
+        <w:t xml:space="preserve">Worldwide adult obesity has more than doubled since 1990, and adolescent obesity has quadrupled.</w:t>
+      </w:r>
+      <w:r>
+        <w:t xml:space="preserve"> </w:t>
+      </w:r>
+      <w:r>
+        <w:t xml:space="preserve">In 2022, 1 in 8 people in the world were living with obesity.</w:t>
+      </w:r>
+    </w:p>
+    <w:p>
+      <w:pPr>
+        <w:pStyle w:val="BodyText"/>
+      </w:pPr>
+      <w:r>
+        <w:t xml:space="preserve">There is no doubt that obesity is a multifactorial disease due to obesogenic environments, psycho-social factors and genetic variants in most cases, but personal behavior could also has correlation with the result of overweight and obesity.</w:t>
+      </w:r>
+    </w:p>
+    <w:p>
+      <w:pPr>
+        <w:pStyle w:val="BodyText"/>
+      </w:pPr>
+      <w:r>
+        <w:t xml:space="preserve">There is a lot of discussion on the Internet and social media about fitness and weight loss, and people assume that physical activity can lose weight as a fact.</w:t>
+      </w:r>
+      <w:r>
+        <w:t xml:space="preserve"> </w:t>
+      </w:r>
+      <w:r>
+        <w:t xml:space="preserve">Also KOLs ususally encourage people to drink more water for higher metabolic levels.</w:t>
+      </w:r>
+      <w:r>
+        <w:t xml:space="preserve"> </w:t>
+      </w:r>
+      <w:r>
+        <w:t xml:space="preserve">But I have not seen a clear data to prove it.</w:t>
+      </w:r>
+      <w:r>
+        <w:t xml:space="preserve"> </w:t>
+      </w:r>
+      <w:r>
+        <w:t xml:space="preserve">At the same time, the effect of physical activity to lose weight is also different from person to person.</w:t>
+      </w:r>
+    </w:p>
+    <w:p>
+      <w:pPr>
+        <w:pStyle w:val="BodyText"/>
+      </w:pPr>
+      <w:r>
+        <w:t xml:space="preserve">In addition, according to what I learned from nutrition course, alcohol consumption may be related to weight gain because</w:t>
+      </w:r>
+      <w:r>
+        <w:t xml:space="preserve"> </w:t>
+      </w:r>
+      <w:hyperlink r:id="rId22">
+        <w:r>
+          <w:rPr>
+            <w:rStyle w:val="Hyperlink"/>
+          </w:rPr>
+          <w:t xml:space="preserve">alcohol metabolism</w:t>
+        </w:r>
+      </w:hyperlink>
+      <w:r>
+        <w:t xml:space="preserve"> </w:t>
+      </w:r>
+      <w:r>
+        <w:t xml:space="preserve">and carbohydrate metabolism both go through the same pathway/cycle in the middle and late stages.</w:t>
+      </w:r>
+    </w:p>
+    <w:bookmarkEnd w:id="23"/>
+    <w:bookmarkStart w:id="25" w:name="description-of-data-and-data-source"/>
     <w:p>
       <w:pPr>
         <w:pStyle w:val="Heading2"/>
@@ -241,17 +242,28 @@
         <w:pStyle w:val="FirstParagraph"/>
       </w:pPr>
       <w:r>
-        <w:t xml:space="preserve">The data is obtained from experiment that I did it by myself, which has 160 observations and several variables.</w:t>
-      </w:r>
-      <w:r>
-        <w:t xml:space="preserve"> </w:t>
-      </w:r>
-      <w:r>
-        <w:t xml:space="preserve">The data is the result of bacterial populations of foodborne pathogens on sprouts that are collected from different types of plants at different germinating time points under different treatments for the seeds</w:t>
-      </w:r>
-    </w:p>
-    <w:bookmarkEnd w:id="22"/>
-    <w:bookmarkStart w:id="23" w:name="questionshypotheses-to-be-addressed"/>
+        <w:t xml:space="preserve">The data is obtained from a website</w:t>
+      </w:r>
+      <w:r>
+        <w:t xml:space="preserve"> </w:t>
+      </w:r>
+      <w:hyperlink r:id="rId24">
+        <w:r>
+          <w:rPr>
+            <w:rStyle w:val="Hyperlink"/>
+          </w:rPr>
+          <w:t xml:space="preserve">UCI Machine Learning Repository</w:t>
+        </w:r>
+      </w:hyperlink>
+      <w:r>
+        <w:t xml:space="preserve"> </w:t>
+      </w:r>
+      <w:r>
+        <w:t xml:space="preserve">which have collected the survey results of individuals from the countries of Mexico, Peru and Colombia on their eating habits and physical condition, as well as their estimation of obesity levels.</w:t>
+      </w:r>
+    </w:p>
+    <w:bookmarkEnd w:id="25"/>
+    <w:bookmarkStart w:id="26" w:name="questionshypotheses-to-be-addressed"/>
     <w:p>
       <w:pPr>
         <w:pStyle w:val="Heading2"/>
@@ -265,19 +277,13 @@
         <w:pStyle w:val="FirstParagraph"/>
       </w:pPr>
       <w:r>
-        <w:t xml:space="preserve">I would like to figure out the effect of different treatments on controlling bacterial populations as well as the factors also may be related to the effectiveness, including seed type for sprouts, bacterial strain type infecting sprouts, etc.</w:t>
-      </w:r>
-      <w:r>
-        <w:t xml:space="preserve"> </w:t>
-      </w:r>
-      <w:r>
-        <w:t xml:space="preserve">So the treatment type will be the most important predictor that I will focus on.</w:t>
-      </w:r>
-      <w:r>
-        <w:t xml:space="preserve"> </w:t>
-      </w:r>
-      <w:r>
-        <w:t xml:space="preserve">And I am willing to explore if there is any treatment that could reduce bacterial population level on seedling sprouts.</w:t>
+        <w:t xml:space="preserve">I would like to figure out if higher frequency of physical activity and drinking more water could keep people away from obesity and whether heredity is an important factor for obesity.</w:t>
+      </w:r>
+      <w:r>
+        <w:t xml:space="preserve"> </w:t>
+      </w:r>
+      <w:r>
+        <w:t xml:space="preserve">Also, I will focus on the relationship between alcohol consumption frequency and obesity level.</w:t>
       </w:r>
     </w:p>
     <w:p>
@@ -285,9 +291,9 @@
         <w:br w:type="page"/>
       </w:r>
     </w:p>
-    <w:bookmarkEnd w:id="23"/>
-    <w:bookmarkEnd w:id="24"/>
-    <w:bookmarkStart w:id="29" w:name="methods"/>
+    <w:bookmarkEnd w:id="26"/>
+    <w:bookmarkEnd w:id="27"/>
+    <w:bookmarkStart w:id="32" w:name="methods"/>
     <w:p>
       <w:pPr>
         <w:pStyle w:val="Heading1"/>
@@ -301,36 +307,34 @@
         <w:pStyle w:val="FirstParagraph"/>
       </w:pPr>
       <w:r>
-        <w:t xml:space="preserve">Since the dataset is quite well-organized and no any value missing, the cleaning step is relatively easy.</w:t>
-      </w:r>
-      <w:r>
-        <w:t xml:space="preserve"> </w:t>
-      </w:r>
-      <w:r>
-        <w:t xml:space="preserve">I only changed the category names.</w:t>
-      </w:r>
-    </w:p>
-    <w:p>
-      <w:pPr>
-        <w:pStyle w:val="BodyText"/>
-      </w:pPr>
-      <w:r>
-        <w:t xml:space="preserve">My main interest is to test if the chemical treatment is effective or not compared to the control treated groups.</w:t>
-      </w:r>
-      <w:r>
-        <w:t xml:space="preserve"> </w:t>
-      </w:r>
-      <w:r>
-        <w:t xml:space="preserve">Also, anova model will be applied to check which variable will make significant different to the bacterial population.</w:t>
-      </w:r>
-      <w:r>
-        <w:t xml:space="preserve"> </w:t>
-      </w:r>
-      <w:r>
-        <w:t xml:space="preserve">So boxplot, bar chart and line chart will be created according to the analysis direction.</w:t>
-      </w:r>
-    </w:p>
-    <w:bookmarkStart w:id="25" w:name="schematic-of-workflow"/>
+        <w:t xml:space="preserve">Data cleaning including generating necessary variable, renaming categories and variables and so on.</w:t>
+      </w:r>
+    </w:p>
+    <w:p>
+      <w:pPr>
+        <w:pStyle w:val="BodyText"/>
+      </w:pPr>
+      <w:r>
+        <w:t xml:space="preserve">First to take a deeper look of the data, I would like to do some descriptive analysis including bar chart, boxplot, scatterplot etc. to indicate the distribution of the data.</w:t>
+      </w:r>
+    </w:p>
+    <w:p>
+      <w:pPr>
+        <w:pStyle w:val="BodyText"/>
+      </w:pPr>
+      <w:r>
+        <w:t xml:space="preserve">Then simple linear fit will be applied to explore the relationship between variables and outcomes (both categorical and numeric).</w:t>
+      </w:r>
+    </w:p>
+    <w:p>
+      <w:pPr>
+        <w:pStyle w:val="BodyText"/>
+      </w:pPr>
+      <w:r>
+        <w:t xml:space="preserve">Prediction will be made.</w:t>
+      </w:r>
+    </w:p>
+    <w:bookmarkStart w:id="28" w:name="schematic-of-workflow"/>
     <w:p>
       <w:pPr>
         <w:pStyle w:val="Heading2"/>
@@ -339,8 +343,8 @@
         <w:t xml:space="preserve">3.1 Schematic of workflow</w:t>
       </w:r>
     </w:p>
-    <w:bookmarkEnd w:id="25"/>
-    <w:bookmarkStart w:id="26" w:name="data-acquisition"/>
+    <w:bookmarkEnd w:id="28"/>
+    <w:bookmarkStart w:id="29" w:name="data-acquisition"/>
     <w:p>
       <w:pPr>
         <w:pStyle w:val="Heading2"/>
@@ -354,11 +358,11 @@
         <w:pStyle w:val="FirstParagraph"/>
       </w:pPr>
       <w:r>
-        <w:t xml:space="preserve">All of the data in this dataset was collected by me in 2022 after experiment was conducted.</w:t>
-      </w:r>
-    </w:p>
-    <w:bookmarkEnd w:id="26"/>
-    <w:bookmarkStart w:id="27" w:name="data-import-and-cleaning"/>
+        <w:t xml:space="preserve">The dataset presents the results of a survey on the topic of obesity including personal physical conditions and answers to behavioral questions.</w:t>
+      </w:r>
+    </w:p>
+    <w:bookmarkEnd w:id="29"/>
+    <w:bookmarkStart w:id="30" w:name="data-import-and-cleaning"/>
     <w:p>
       <w:pPr>
         <w:pStyle w:val="Heading2"/>
@@ -434,47 +438,29 @@
       <w:r>
         <w:t xml:space="preserve">folder.</w:t>
       </w:r>
-      <w:r>
-        <w:t xml:space="preserve"> </w:t>
-      </w:r>
-      <w:r>
-        <w:t xml:space="preserve">Since the name of the categories in variable</w:t>
-      </w:r>
-      <w:r>
-        <w:t xml:space="preserve"> </w:t>
-      </w:r>
-      <w:r>
-        <w:t xml:space="preserve">“</w:t>
-      </w:r>
-      <w:r>
-        <w:t xml:space="preserve">Day</w:t>
-      </w:r>
-      <w:r>
-        <w:t xml:space="preserve">”</w:t>
-      </w:r>
-      <w:r>
-        <w:t xml:space="preserve"> </w:t>
-      </w:r>
-      <w:r>
-        <w:t xml:space="preserve">is a bit confusing, I changed it to the form of day+time point0,1,3,5,7.</w:t>
-      </w:r>
-    </w:p>
-    <w:p>
-      <w:pPr>
-        <w:pStyle w:val="BodyText"/>
-      </w:pPr>
-      <w:r>
-        <w:t xml:space="preserve">And the reason why I only choose the colony count from selective media is that supportive media may have more colonies that are not specific target strain due to its ingredient feature.</w:t>
-      </w:r>
-      <w:r>
-        <w:t xml:space="preserve"> </w:t>
-      </w:r>
-      <w:r>
-        <w:t xml:space="preserve">So the count from selective media could be more reliable.</w:t>
-      </w:r>
-    </w:p>
-    <w:bookmarkEnd w:id="27"/>
-    <w:bookmarkStart w:id="28" w:name="statistical-analysis"/>
+    </w:p>
+    <w:p>
+      <w:pPr>
+        <w:pStyle w:val="BodyText"/>
+      </w:pPr>
+      <w:r>
+        <w:t xml:space="preserve">Obesity level is a categorical variable defined by BMI range, so BMI as a new variable is created and it could be analyzed as a numeric variable.</w:t>
+      </w:r>
+      <w:r>
+        <w:t xml:space="preserve"> </w:t>
+      </w:r>
+      <w:r>
+        <w:t xml:space="preserve">Also, to make the variable name easy to understand, I changed some abbreviated names to ones with fully spelled key words.</w:t>
+      </w:r>
+      <w:r>
+        <w:t xml:space="preserve"> </w:t>
+      </w:r>
+      <w:r>
+        <w:t xml:space="preserve">Male is replaced by 1 and female by 2 under Gender variable for more convenient further analysis.</w:t>
+      </w:r>
+    </w:p>
+    <w:bookmarkEnd w:id="30"/>
+    <w:bookmarkStart w:id="31" w:name="statistical-analysis"/>
     <w:p>
       <w:pPr>
         <w:pStyle w:val="Heading2"/>
@@ -488,7 +474,57 @@
         <w:pStyle w:val="FirstParagraph"/>
       </w:pPr>
       <w:r>
-        <w:t xml:space="preserve">By fitting the data with ANOVA model, the result will show whether each independent variable has main effect to the dependent variable through the P value.</w:t>
+        <w:t xml:space="preserve">Bar chart, box plot will show the distribution of obesity level by different variables, as well as the population features of the people under investigation.</w:t>
+      </w:r>
+      <w:r>
+        <w:t xml:space="preserve"> </w:t>
+      </w:r>
+      <w:r>
+        <w:t xml:space="preserve">All figures will be saved in</w:t>
+      </w:r>
+      <w:r>
+        <w:t xml:space="preserve"> </w:t>
+      </w:r>
+      <w:r>
+        <w:t xml:space="preserve">‘</w:t>
+      </w:r>
+      <w:r>
+        <w:t xml:space="preserve">figure</w:t>
+      </w:r>
+      <w:r>
+        <w:t xml:space="preserve">’</w:t>
+      </w:r>
+      <w:r>
+        <w:t xml:space="preserve"> </w:t>
+      </w:r>
+      <w:r>
+        <w:t xml:space="preserve">subfolder under</w:t>
+      </w:r>
+      <w:r>
+        <w:t xml:space="preserve"> </w:t>
+      </w:r>
+      <w:r>
+        <w:t xml:space="preserve">‘</w:t>
+      </w:r>
+      <w:r>
+        <w:t xml:space="preserve">result</w:t>
+      </w:r>
+      <w:r>
+        <w:t xml:space="preserve">’</w:t>
+      </w:r>
+      <w:r>
+        <w:t xml:space="preserve"> </w:t>
+      </w:r>
+      <w:r>
+        <w:t xml:space="preserve">folder and shown in the manuscript.</w:t>
+      </w:r>
+    </w:p>
+    <w:p>
+      <w:pPr>
+        <w:pStyle w:val="BodyText"/>
+      </w:pPr>
+      <w:r>
+        <w:t xml:space="preserve">By fitting the data with simple linear model, the result will show whether each independent variable has main effect to the dependent variable through the P value.</w:t>
       </w:r>
       <w:r>
         <w:t xml:space="preserve"> </w:t>
@@ -534,34 +570,12 @@
       </w:r>
     </w:p>
     <w:p>
-      <w:pPr>
-        <w:pStyle w:val="BodyText"/>
-      </w:pPr>
-      <w:r>
-        <w:t xml:space="preserve">Then for the efficacy of chemical, a LSD test is applied and the significant level will be presented for the 4 treatments.</w:t>
-      </w:r>
-    </w:p>
-    <w:p>
-      <w:pPr>
-        <w:pStyle w:val="BodyText"/>
-      </w:pPr>
-      <w:r>
-        <w:t xml:space="preserve">Bar chart, box plot will show the difference of bacterial populations between 2 types of seeds, 2 types of strains, and among 4 treatments.</w:t>
-      </w:r>
-      <w:r>
-        <w:t xml:space="preserve"> </w:t>
-      </w:r>
-      <w:r>
-        <w:t xml:space="preserve">As well as line graph for the bacteria growth trend during sprouting process.</w:t>
-      </w:r>
-    </w:p>
-    <w:p>
       <w:r>
         <w:br w:type="page"/>
       </w:r>
     </w:p>
-    <w:bookmarkEnd w:id="28"/>
-    <w:bookmarkEnd w:id="29"/>
+    <w:bookmarkEnd w:id="31"/>
+    <w:bookmarkEnd w:id="32"/>
     <w:bookmarkStart w:id="45" w:name="results"/>
     <w:p>
       <w:pPr>
@@ -585,796 +599,21 @@
         <w:pStyle w:val="FirstParagraph"/>
       </w:pPr>
       <w:r>
-        <w:t xml:space="preserve">My main interest here is the realtionship between treatment and bacterial populations.</w:t>
-      </w:r>
-      <w:r>
-        <w:t xml:space="preserve"> </w:t>
-      </w:r>
-      <w:r>
-        <w:t xml:space="preserve">Based on the ANOVA table, seed type, treatment and day are the variables that have significant effect on the dependent variables; while strain type is not.</w:t>
-      </w:r>
-      <w:r>
-        <w:t xml:space="preserve"> </w:t>
-      </w:r>
-      <w:r>
-        <w:t xml:space="preserve">And there is no significant difference between 2 replications, which means the experiment mayvbe replicable.</w:t>
-      </w:r>
-      <w:r>
-        <w:t xml:space="preserve"> </w:t>
-      </w:r>
-      <w:r>
-        <w:t xml:space="preserve">Furthermore, I ran a LSD test to check the significant level for each 4 treatment and got the result as follows.</w:t>
-      </w:r>
-    </w:p>
-    <w:p>
-      <w:pPr>
-        <w:pStyle w:val="BodyText"/>
-      </w:pPr>
-      <w:r>
-        <w:t xml:space="preserve">Table 1.</w:t>
-      </w:r>
-      <w:r>
-        <w:t xml:space="preserve"> </w:t>
-      </w:r>
-      <w:r>
-        <w:t xml:space="preserve">The result of ANOVA model.</w:t>
-      </w:r>
-    </w:p>
-    <w:tbl>
-      <w:tblPr>
-        <w:tblStyle w:val="Table"/>
-        <w:tblW w:type="auto" w:w="0"/>
-        <w:tblLook w:firstRow="1" w:lastRow="0" w:firstColumn="0" w:lastColumn="0" w:noHBand="0" w:noVBand="0" w:val="0020"/>
-        <w:jc w:val="start"/>
-      </w:tblPr>
-      <w:tblGrid>
-        <w:gridCol w:w="1320"/>
-        <w:gridCol w:w="1320"/>
-        <w:gridCol w:w="1320"/>
-        <w:gridCol w:w="1320"/>
-        <w:gridCol w:w="1320"/>
-        <w:gridCol w:w="1320"/>
-      </w:tblGrid>
-      <w:tr>
-        <w:trPr>
-          <w:tblHeader w:val="true"/>
-        </w:trPr>
-        <w:tc>
-          <w:tcPr/>
-          <w:p>
-            <w:pPr>
-              <w:pStyle w:val="Compact"/>
-              <w:jc w:val="left"/>
-            </w:pPr>
-            <w:r>
-              <w:t xml:space="preserve">Variable</w:t>
-            </w:r>
-          </w:p>
-        </w:tc>
-        <w:tc>
-          <w:tcPr/>
-          <w:p>
-            <w:pPr>
-              <w:pStyle w:val="Compact"/>
-              <w:jc w:val="left"/>
-            </w:pPr>
-            <w:r>
-              <w:t xml:space="preserve">Df</w:t>
-            </w:r>
-          </w:p>
-        </w:tc>
-        <w:tc>
-          <w:tcPr/>
-          <w:p>
-            <w:pPr>
-              <w:pStyle w:val="Compact"/>
-              <w:jc w:val="left"/>
-            </w:pPr>
-            <w:r>
-              <w:t xml:space="preserve">Sum Sq</w:t>
-            </w:r>
-          </w:p>
-        </w:tc>
-        <w:tc>
-          <w:tcPr/>
-          <w:p>
-            <w:pPr>
-              <w:pStyle w:val="Compact"/>
-              <w:jc w:val="left"/>
-            </w:pPr>
-            <w:r>
-              <w:t xml:space="preserve">Mean Sq</w:t>
-            </w:r>
-          </w:p>
-        </w:tc>
-        <w:tc>
-          <w:tcPr/>
-          <w:p>
-            <w:pPr>
-              <w:pStyle w:val="Compact"/>
-              <w:jc w:val="left"/>
-            </w:pPr>
-            <w:r>
-              <w:t xml:space="preserve">F value</w:t>
-            </w:r>
-          </w:p>
-        </w:tc>
-        <w:tc>
-          <w:tcPr/>
-          <w:p>
-            <w:pPr>
-              <w:pStyle w:val="Compact"/>
-              <w:jc w:val="left"/>
-            </w:pPr>
-            <w:r>
-              <w:t xml:space="preserve">Pr(F)</w:t>
-            </w:r>
-          </w:p>
-        </w:tc>
-      </w:tr>
-      <w:tr>
-        <w:tc>
-          <w:tcPr/>
-          <w:p>
-            <w:pPr>
-              <w:pStyle w:val="Compact"/>
-              <w:jc w:val="left"/>
-            </w:pPr>
-            <w:r>
-              <w:t xml:space="preserve">Seed</w:t>
-            </w:r>
-          </w:p>
-        </w:tc>
-        <w:tc>
-          <w:tcPr/>
-          <w:p>
-            <w:pPr>
-              <w:pStyle w:val="Compact"/>
-              <w:jc w:val="left"/>
-            </w:pPr>
-            <w:r>
-              <w:t xml:space="preserve">1</w:t>
-            </w:r>
-          </w:p>
-        </w:tc>
-        <w:tc>
-          <w:tcPr/>
-          <w:p>
-            <w:pPr>
-              <w:pStyle w:val="Compact"/>
-              <w:jc w:val="left"/>
-            </w:pPr>
-            <w:r>
-              <w:t xml:space="preserve">95.8</w:t>
-            </w:r>
-          </w:p>
-        </w:tc>
-        <w:tc>
-          <w:tcPr/>
-          <w:p>
-            <w:pPr>
-              <w:pStyle w:val="Compact"/>
-              <w:jc w:val="left"/>
-            </w:pPr>
-            <w:r>
-              <w:t xml:space="preserve">95.81</w:t>
-            </w:r>
-          </w:p>
-        </w:tc>
-        <w:tc>
-          <w:tcPr/>
-          <w:p>
-            <w:pPr>
-              <w:pStyle w:val="Compact"/>
-              <w:jc w:val="left"/>
-            </w:pPr>
-            <w:r>
-              <w:t xml:space="preserve">43.287</w:t>
-            </w:r>
-          </w:p>
-        </w:tc>
-        <w:tc>
-          <w:tcPr/>
-          <w:p>
-            <w:pPr>
-              <w:pStyle w:val="Compact"/>
-              <w:jc w:val="left"/>
-            </w:pPr>
-            <w:r>
-              <w:t xml:space="preserve">7.53e-10</w:t>
-            </w:r>
-          </w:p>
-        </w:tc>
-      </w:tr>
-      <w:tr>
-        <w:tc>
-          <w:tcPr/>
-          <w:p>
-            <w:pPr>
-              <w:pStyle w:val="Compact"/>
-              <w:jc w:val="left"/>
-            </w:pPr>
-            <w:r>
-              <w:t xml:space="preserve">Strain</w:t>
-            </w:r>
-          </w:p>
-        </w:tc>
-        <w:tc>
-          <w:tcPr/>
-          <w:p>
-            <w:pPr>
-              <w:pStyle w:val="Compact"/>
-              <w:jc w:val="left"/>
-            </w:pPr>
-            <w:r>
-              <w:t xml:space="preserve">1</w:t>
-            </w:r>
-          </w:p>
-        </w:tc>
-        <w:tc>
-          <w:tcPr/>
-          <w:p>
-            <w:pPr>
-              <w:pStyle w:val="Compact"/>
-              <w:jc w:val="left"/>
-            </w:pPr>
-            <w:r>
-              <w:t xml:space="preserve">0.1</w:t>
-            </w:r>
-          </w:p>
-        </w:tc>
-        <w:tc>
-          <w:tcPr/>
-          <w:p>
-            <w:pPr>
-              <w:pStyle w:val="Compact"/>
-              <w:jc w:val="left"/>
-            </w:pPr>
-            <w:r>
-              <w:t xml:space="preserve">0.10</w:t>
-            </w:r>
-          </w:p>
-        </w:tc>
-        <w:tc>
-          <w:tcPr/>
-          <w:p>
-            <w:pPr>
-              <w:pStyle w:val="Compact"/>
-              <w:jc w:val="left"/>
-            </w:pPr>
-            <w:r>
-              <w:t xml:space="preserve">0.047</w:t>
-            </w:r>
-          </w:p>
-        </w:tc>
-        <w:tc>
-          <w:tcPr/>
-          <w:p>
-            <w:pPr>
-              <w:pStyle w:val="Compact"/>
-              <w:jc w:val="left"/>
-            </w:pPr>
-            <w:r>
-              <w:t xml:space="preserve">0.829</w:t>
-            </w:r>
-          </w:p>
-        </w:tc>
-      </w:tr>
-      <w:tr>
-        <w:tc>
-          <w:tcPr/>
-          <w:p>
-            <w:pPr>
-              <w:pStyle w:val="Compact"/>
-              <w:jc w:val="left"/>
-            </w:pPr>
-            <w:r>
-              <w:t xml:space="preserve">Treatment</w:t>
-            </w:r>
-          </w:p>
-        </w:tc>
-        <w:tc>
-          <w:tcPr/>
-          <w:p>
-            <w:pPr>
-              <w:pStyle w:val="Compact"/>
-              <w:jc w:val="left"/>
-            </w:pPr>
-            <w:r>
-              <w:t xml:space="preserve">3</w:t>
-            </w:r>
-          </w:p>
-        </w:tc>
-        <w:tc>
-          <w:tcPr/>
-          <w:p>
-            <w:pPr>
-              <w:pStyle w:val="Compact"/>
-              <w:jc w:val="left"/>
-            </w:pPr>
-            <w:r>
-              <w:t xml:space="preserve">322.3</w:t>
-            </w:r>
-          </w:p>
-        </w:tc>
-        <w:tc>
-          <w:tcPr/>
-          <w:p>
-            <w:pPr>
-              <w:pStyle w:val="Compact"/>
-              <w:jc w:val="left"/>
-            </w:pPr>
-            <w:r>
-              <w:t xml:space="preserve">107.43</w:t>
-            </w:r>
-          </w:p>
-        </w:tc>
-        <w:tc>
-          <w:tcPr/>
-          <w:p>
-            <w:pPr>
-              <w:pStyle w:val="Compact"/>
-              <w:jc w:val="left"/>
-            </w:pPr>
-            <w:r>
-              <w:t xml:space="preserve">48.538</w:t>
-            </w:r>
-          </w:p>
-        </w:tc>
-        <w:tc>
-          <w:tcPr/>
-          <w:p>
-            <w:pPr>
-              <w:pStyle w:val="Compact"/>
-              <w:jc w:val="left"/>
-            </w:pPr>
-            <w:r>
-              <w:t xml:space="preserve">&lt; 2e-16</w:t>
-            </w:r>
-          </w:p>
-        </w:tc>
-      </w:tr>
-      <w:tr>
-        <w:tc>
-          <w:tcPr/>
-          <w:p>
-            <w:pPr>
-              <w:pStyle w:val="Compact"/>
-              <w:jc w:val="left"/>
-            </w:pPr>
-            <w:r>
-              <w:t xml:space="preserve">Day</w:t>
-            </w:r>
-          </w:p>
-        </w:tc>
-        <w:tc>
-          <w:tcPr/>
-          <w:p>
-            <w:pPr>
-              <w:pStyle w:val="Compact"/>
-              <w:jc w:val="left"/>
-            </w:pPr>
-            <w:r>
-              <w:t xml:space="preserve">4</w:t>
-            </w:r>
-          </w:p>
-        </w:tc>
-        <w:tc>
-          <w:tcPr/>
-          <w:p>
-            <w:pPr>
-              <w:pStyle w:val="Compact"/>
-              <w:jc w:val="left"/>
-            </w:pPr>
-            <w:r>
-              <w:t xml:space="preserve">113.8</w:t>
-            </w:r>
-          </w:p>
-        </w:tc>
-        <w:tc>
-          <w:tcPr/>
-          <w:p>
-            <w:pPr>
-              <w:pStyle w:val="Compact"/>
-              <w:jc w:val="left"/>
-            </w:pPr>
-            <w:r>
-              <w:t xml:space="preserve">28.46</w:t>
-            </w:r>
-          </w:p>
-        </w:tc>
-        <w:tc>
-          <w:tcPr/>
-          <w:p>
-            <w:pPr>
-              <w:pStyle w:val="Compact"/>
-              <w:jc w:val="left"/>
-            </w:pPr>
-            <w:r>
-              <w:t xml:space="preserve">12.859</w:t>
-            </w:r>
-          </w:p>
-        </w:tc>
-        <w:tc>
-          <w:tcPr/>
-          <w:p>
-            <w:pPr>
-              <w:pStyle w:val="Compact"/>
-              <w:jc w:val="left"/>
-            </w:pPr>
-            <w:r>
-              <w:t xml:space="preserve">5.12e-09</w:t>
-            </w:r>
-          </w:p>
-        </w:tc>
-      </w:tr>
-      <w:tr>
-        <w:tc>
-          <w:tcPr/>
-          <w:p>
-            <w:pPr>
-              <w:pStyle w:val="Compact"/>
-              <w:jc w:val="left"/>
-            </w:pPr>
-            <w:r>
-              <w:t xml:space="preserve">Rep</w:t>
-            </w:r>
-          </w:p>
-        </w:tc>
-        <w:tc>
-          <w:tcPr/>
-          <w:p>
-            <w:pPr>
-              <w:pStyle w:val="Compact"/>
-              <w:jc w:val="left"/>
-            </w:pPr>
-            <w:r>
-              <w:t xml:space="preserve">1</w:t>
-            </w:r>
-          </w:p>
-        </w:tc>
-        <w:tc>
-          <w:tcPr/>
-          <w:p>
-            <w:pPr>
-              <w:pStyle w:val="Compact"/>
-              <w:jc w:val="left"/>
-            </w:pPr>
-            <w:r>
-              <w:t xml:space="preserve">0.4</w:t>
-            </w:r>
-          </w:p>
-        </w:tc>
-        <w:tc>
-          <w:tcPr/>
-          <w:p>
-            <w:pPr>
-              <w:pStyle w:val="Compact"/>
-              <w:jc w:val="left"/>
-            </w:pPr>
-            <w:r>
-              <w:t xml:space="preserve">0.42</w:t>
-            </w:r>
-          </w:p>
-        </w:tc>
-        <w:tc>
-          <w:tcPr/>
-          <w:p>
-            <w:pPr>
-              <w:pStyle w:val="Compact"/>
-              <w:jc w:val="left"/>
-            </w:pPr>
-            <w:r>
-              <w:t xml:space="preserve">0.190</w:t>
-            </w:r>
-          </w:p>
-        </w:tc>
-        <w:tc>
-          <w:tcPr/>
-          <w:p>
-            <w:pPr>
-              <w:pStyle w:val="Compact"/>
-              <w:jc w:val="left"/>
-            </w:pPr>
-            <w:r>
-              <w:t xml:space="preserve">0.664</w:t>
-            </w:r>
-          </w:p>
-        </w:tc>
-      </w:tr>
-      <w:tr>
-        <w:tc>
-          <w:tcPr/>
-          <w:p>
-            <w:pPr>
-              <w:pStyle w:val="Compact"/>
-              <w:jc w:val="left"/>
-            </w:pPr>
-            <w:r>
-              <w:t xml:space="preserve">Residuals</w:t>
-            </w:r>
-          </w:p>
-        </w:tc>
-        <w:tc>
-          <w:tcPr/>
-          <w:p>
-            <w:pPr>
-              <w:pStyle w:val="Compact"/>
-              <w:jc w:val="left"/>
-            </w:pPr>
-            <w:r>
-              <w:t xml:space="preserve">149</w:t>
-            </w:r>
-          </w:p>
-        </w:tc>
-        <w:tc>
-          <w:tcPr/>
-          <w:p>
-            <w:pPr>
-              <w:pStyle w:val="Compact"/>
-              <w:jc w:val="left"/>
-            </w:pPr>
-            <w:r>
-              <w:t xml:space="preserve">329.8</w:t>
-            </w:r>
-          </w:p>
-        </w:tc>
-        <w:tc>
-          <w:tcPr/>
-          <w:p>
-            <w:pPr>
-              <w:pStyle w:val="Compact"/>
-              <w:jc w:val="left"/>
-            </w:pPr>
-            <w:r>
-              <w:t xml:space="preserve">2.21</w:t>
-            </w:r>
-          </w:p>
-        </w:tc>
-        <w:tc>
-          <w:tcPr/>
-          <w:p>
-            <w:pPr>
-              <w:pStyle w:val="Compact"/>
-            </w:pPr>
-          </w:p>
-        </w:tc>
-        <w:tc>
-          <w:tcPr/>
-          <w:p>
-            <w:pPr>
-              <w:pStyle w:val="Compact"/>
-            </w:pPr>
-          </w:p>
-        </w:tc>
-      </w:tr>
-    </w:tbl>
-    <w:p>
-      <w:pPr>
-        <w:pStyle w:val="BodyText"/>
-      </w:pPr>
-      <w:r>
-        <w:t xml:space="preserve">Table 2.</w:t>
-      </w:r>
-      <w:r>
-        <w:t xml:space="preserve"> </w:t>
-      </w:r>
-      <w:r>
-        <w:t xml:space="preserve">Treatment summary table.</w:t>
-      </w:r>
-    </w:p>
-    <w:tbl>
-      <w:tblPr>
-        <w:tblStyle w:val="Table"/>
-        <w:tblW w:type="auto" w:w="0"/>
-        <w:tblLook w:firstRow="1" w:lastRow="0" w:firstColumn="0" w:lastColumn="0" w:noHBand="0" w:noVBand="0" w:val="0020"/>
-        <w:jc w:val="start"/>
-      </w:tblPr>
-      <w:tblGrid>
-        <w:gridCol w:w="2640"/>
-        <w:gridCol w:w="2640"/>
-        <w:gridCol w:w="2640"/>
-      </w:tblGrid>
-      <w:tr>
-        <w:trPr>
-          <w:tblHeader w:val="true"/>
-        </w:trPr>
-        <w:tc>
-          <w:tcPr/>
-          <w:p>
-            <w:pPr>
-              <w:pStyle w:val="Compact"/>
-              <w:jc w:val="left"/>
-            </w:pPr>
-            <w:r>
-              <w:t xml:space="preserve">Treatment type</w:t>
-            </w:r>
-          </w:p>
-        </w:tc>
-        <w:tc>
-          <w:tcPr/>
-          <w:p>
-            <w:pPr>
-              <w:pStyle w:val="Compact"/>
-              <w:jc w:val="center"/>
-            </w:pPr>
-            <w:r>
-              <w:t xml:space="preserve">Mean population</w:t>
-            </w:r>
-          </w:p>
-        </w:tc>
-        <w:tc>
-          <w:tcPr/>
-          <w:p>
-            <w:pPr>
-              <w:pStyle w:val="Compact"/>
-              <w:jc w:val="left"/>
-            </w:pPr>
-            <w:r>
-              <w:t xml:space="preserve">Significant level</w:t>
-            </w:r>
-          </w:p>
-        </w:tc>
-      </w:tr>
-      <w:tr>
-        <w:tc>
-          <w:tcPr/>
-          <w:p>
-            <w:pPr>
-              <w:pStyle w:val="Compact"/>
-              <w:jc w:val="left"/>
-            </w:pPr>
-            <w:r>
-              <w:t xml:space="preserve">Control 2</w:t>
-            </w:r>
-          </w:p>
-        </w:tc>
-        <w:tc>
-          <w:tcPr/>
-          <w:p>
-            <w:pPr>
-              <w:pStyle w:val="Compact"/>
-              <w:jc w:val="center"/>
-            </w:pPr>
-            <w:r>
-              <w:t xml:space="preserve">4.79</w:t>
-            </w:r>
-          </w:p>
-        </w:tc>
-        <w:tc>
-          <w:tcPr/>
-          <w:p>
-            <w:pPr>
-              <w:pStyle w:val="Compact"/>
-              <w:jc w:val="left"/>
-            </w:pPr>
-            <w:r>
-              <w:t xml:space="preserve">a</w:t>
-            </w:r>
-          </w:p>
-        </w:tc>
-      </w:tr>
-      <w:tr>
-        <w:tc>
-          <w:tcPr/>
-          <w:p>
-            <w:pPr>
-              <w:pStyle w:val="Compact"/>
-              <w:jc w:val="left"/>
-            </w:pPr>
-            <w:r>
-              <w:t xml:space="preserve">Control 1</w:t>
-            </w:r>
-          </w:p>
-        </w:tc>
-        <w:tc>
-          <w:tcPr/>
-          <w:p>
-            <w:pPr>
-              <w:pStyle w:val="Compact"/>
-              <w:jc w:val="center"/>
-            </w:pPr>
-            <w:r>
-              <w:t xml:space="preserve">4.49</w:t>
-            </w:r>
-          </w:p>
-        </w:tc>
-        <w:tc>
-          <w:tcPr/>
-          <w:p>
-            <w:pPr>
-              <w:pStyle w:val="Compact"/>
-              <w:jc w:val="left"/>
-            </w:pPr>
-            <w:r>
-              <w:t xml:space="preserve">a</w:t>
-            </w:r>
-          </w:p>
-        </w:tc>
-      </w:tr>
-      <w:tr>
-        <w:tc>
-          <w:tcPr/>
-          <w:p>
-            <w:pPr>
-              <w:pStyle w:val="Compact"/>
-              <w:jc w:val="left"/>
-            </w:pPr>
-            <w:r>
-              <w:t xml:space="preserve">Chemical treated 2</w:t>
-            </w:r>
-          </w:p>
-        </w:tc>
-        <w:tc>
-          <w:tcPr/>
-          <w:p>
-            <w:pPr>
-              <w:pStyle w:val="Compact"/>
-              <w:jc w:val="center"/>
-            </w:pPr>
-            <w:r>
-              <w:t xml:space="preserve">3.23</w:t>
-            </w:r>
-          </w:p>
-        </w:tc>
-        <w:tc>
-          <w:tcPr/>
-          <w:p>
-            <w:pPr>
-              <w:pStyle w:val="Compact"/>
-              <w:jc w:val="left"/>
-            </w:pPr>
-            <w:r>
-              <w:t xml:space="preserve">b</w:t>
-            </w:r>
-          </w:p>
-        </w:tc>
-      </w:tr>
-      <w:tr>
-        <w:tc>
-          <w:tcPr/>
-          <w:p>
-            <w:pPr>
-              <w:pStyle w:val="Compact"/>
-              <w:jc w:val="left"/>
-            </w:pPr>
-            <w:r>
-              <w:t xml:space="preserve">Chemical treated 1</w:t>
-            </w:r>
-          </w:p>
-        </w:tc>
-        <w:tc>
-          <w:tcPr/>
-          <w:p>
-            <w:pPr>
-              <w:pStyle w:val="Compact"/>
-              <w:jc w:val="center"/>
-            </w:pPr>
-            <w:r>
-              <w:t xml:space="preserve">1.18</w:t>
-            </w:r>
-          </w:p>
-        </w:tc>
-        <w:tc>
-          <w:tcPr/>
-          <w:p>
-            <w:pPr>
-              <w:pStyle w:val="Compact"/>
-              <w:jc w:val="left"/>
-            </w:pPr>
-            <w:r>
-              <w:t xml:space="preserve">c</w:t>
-            </w:r>
-          </w:p>
-        </w:tc>
-      </w:tr>
-    </w:tbl>
-    <w:p>
-      <w:pPr>
-        <w:pStyle w:val="BodyText"/>
-      </w:pPr>
-      <w:r>
-        <w:t xml:space="preserve">The figures created are for some basic concepts about the population difference among the categories.</w:t>
+        <w:t xml:space="preserve">Bar chart shows that the genders of the cohort under investigation are balanced.</w:t>
+      </w:r>
+    </w:p>
+    <w:p>
+      <w:pPr>
+        <w:pStyle w:val="BodyText"/>
+      </w:pPr>
+      <w:r>
+        <w:t xml:space="preserve">Figure 1.</w:t>
+      </w:r>
+      <w:r>
+        <w:t xml:space="preserve"> </w:t>
+      </w:r>
+      <w:r>
+        <w:t xml:space="preserve">Gender distribution.</w:t>
       </w:r>
     </w:p>
     <w:p>
@@ -1384,20 +623,20 @@
       <w:r>
         <w:drawing>
           <wp:inline>
-            <wp:extent cx="4762500" cy="4762500"/>
+            <wp:extent cx="5334000" cy="5334000"/>
             <wp:effectExtent b="0" l="0" r="0" t="0"/>
-            <wp:docPr descr="" title="" id="31" name="Picture"/>
+            <wp:docPr descr="" title="" id="34" name="Picture"/>
             <a:graphic>
               <a:graphicData uri="http://schemas.openxmlformats.org/drawingml/2006/picture">
                 <pic:pic>
                   <pic:nvPicPr>
-                    <pic:cNvPr descr="images/seed_type.png" id="32" name="Picture"/>
+                    <pic:cNvPr descr="images/gender-distribution.png" id="35" name="Picture"/>
                     <pic:cNvPicPr>
                       <a:picLocks noChangeArrowheads="1" noChangeAspect="1"/>
                     </pic:cNvPicPr>
                   </pic:nvPicPr>
                   <pic:blipFill>
-                    <a:blip r:embed="rId30"/>
+                    <a:blip r:embed="rId33"/>
                     <a:stretch>
                       <a:fillRect/>
                     </a:stretch>
@@ -1405,7 +644,7 @@
                   <pic:spPr bwMode="auto">
                     <a:xfrm>
                       <a:off x="0" y="0"/>
-                      <a:ext cx="4762500" cy="4762500"/>
+                      <a:ext cx="5334000" cy="5334000"/>
                     </a:xfrm>
                     <a:prstGeom prst="rect">
                       <a:avLst/>
@@ -1429,13 +668,21 @@
         <w:pStyle w:val="BodyText"/>
       </w:pPr>
       <w:r>
-        <w:t xml:space="preserve">Figure 1.</w:t>
-      </w:r>
-      <w:r>
-        <w:t xml:space="preserve"> </w:t>
-      </w:r>
-      <w:r>
-        <w:t xml:space="preserve">The population difference between alfalfa and fenugreek seeds.</w:t>
+        <w:t xml:space="preserve">It can be seen that almost two thirds of the people are identified with over weight.</w:t>
+      </w:r>
+    </w:p>
+    <w:p>
+      <w:pPr>
+        <w:pStyle w:val="BodyText"/>
+      </w:pPr>
+      <w:r>
+        <w:t xml:space="preserve">Figure 2.</w:t>
+      </w:r>
+      <w:r>
+        <w:t xml:space="preserve"> </w:t>
+      </w:r>
+      <w:r>
+        <w:t xml:space="preserve">Obesity level distribution.</w:t>
       </w:r>
     </w:p>
     <w:p>
@@ -1445,20 +692,20 @@
       <w:r>
         <w:drawing>
           <wp:inline>
-            <wp:extent cx="4762500" cy="4762500"/>
+            <wp:extent cx="5334000" cy="5334000"/>
             <wp:effectExtent b="0" l="0" r="0" t="0"/>
-            <wp:docPr descr="" title="" id="34" name="Picture"/>
+            <wp:docPr descr="" title="" id="37" name="Picture"/>
             <a:graphic>
               <a:graphicData uri="http://schemas.openxmlformats.org/drawingml/2006/picture">
                 <pic:pic>
                   <pic:nvPicPr>
-                    <pic:cNvPr descr="images/strain_type.png" id="35" name="Picture"/>
+                    <pic:cNvPr descr="images/obesity-distribution.png" id="38" name="Picture"/>
                     <pic:cNvPicPr>
                       <a:picLocks noChangeArrowheads="1" noChangeAspect="1"/>
                     </pic:cNvPicPr>
                   </pic:nvPicPr>
                   <pic:blipFill>
-                    <a:blip r:embed="rId33"/>
+                    <a:blip r:embed="rId36"/>
                     <a:stretch>
                       <a:fillRect/>
                     </a:stretch>
@@ -1466,7 +713,7 @@
                   <pic:spPr bwMode="auto">
                     <a:xfrm>
                       <a:off x="0" y="0"/>
-                      <a:ext cx="4762500" cy="4762500"/>
+                      <a:ext cx="5334000" cy="5334000"/>
                     </a:xfrm>
                     <a:prstGeom prst="rect">
                       <a:avLst/>
@@ -1490,13 +737,21 @@
         <w:pStyle w:val="BodyText"/>
       </w:pPr>
       <w:r>
-        <w:t xml:space="preserve">Figure 2.</w:t>
-      </w:r>
-      <w:r>
-        <w:t xml:space="preserve"> </w:t>
-      </w:r>
-      <w:r>
-        <w:t xml:space="preserve">The population difference between F strain and G strain (no significant difference).</w:t>
+        <w:t xml:space="preserve">There is no obvious pattern of obesity levels by gender.</w:t>
+      </w:r>
+    </w:p>
+    <w:p>
+      <w:pPr>
+        <w:pStyle w:val="BodyText"/>
+      </w:pPr>
+      <w:r>
+        <w:t xml:space="preserve">Figure 3.</w:t>
+      </w:r>
+      <w:r>
+        <w:t xml:space="preserve"> </w:t>
+      </w:r>
+      <w:r>
+        <w:t xml:space="preserve">Gender distribution in each obesity levels.</w:t>
       </w:r>
     </w:p>
     <w:p>
@@ -1506,20 +761,20 @@
       <w:r>
         <w:drawing>
           <wp:inline>
-            <wp:extent cx="4762500" cy="4762500"/>
+            <wp:extent cx="5334000" cy="5334000"/>
             <wp:effectExtent b="0" l="0" r="0" t="0"/>
-            <wp:docPr descr="" title="" id="37" name="Picture"/>
+            <wp:docPr descr="" title="" id="40" name="Picture"/>
             <a:graphic>
               <a:graphicData uri="http://schemas.openxmlformats.org/drawingml/2006/picture">
                 <pic:pic>
                   <pic:nvPicPr>
-                    <pic:cNvPr descr="images/treatment.png" id="38" name="Picture"/>
+                    <pic:cNvPr descr="images/obesity%20level%20by%20gender.png" id="41" name="Picture"/>
                     <pic:cNvPicPr>
                       <a:picLocks noChangeArrowheads="1" noChangeAspect="1"/>
                     </pic:cNvPicPr>
                   </pic:nvPicPr>
                   <pic:blipFill>
-                    <a:blip r:embed="rId36"/>
+                    <a:blip r:embed="rId39"/>
                     <a:stretch>
                       <a:fillRect/>
                     </a:stretch>
@@ -1527,7 +782,7 @@
                   <pic:spPr bwMode="auto">
                     <a:xfrm>
                       <a:off x="0" y="0"/>
-                      <a:ext cx="4762500" cy="4762500"/>
+                      <a:ext cx="5334000" cy="5334000"/>
                     </a:xfrm>
                     <a:prstGeom prst="rect">
                       <a:avLst/>
@@ -1551,60 +806,7 @@
         <w:pStyle w:val="BodyText"/>
       </w:pPr>
       <w:r>
-        <w:t xml:space="preserve">Figure 3.</w:t>
-      </w:r>
-      <w:r>
-        <w:t xml:space="preserve"> </w:t>
-      </w:r>
-      <w:r>
-        <w:t xml:space="preserve">The effect of the chemical treatment application representing by color.</w:t>
-      </w:r>
-    </w:p>
-    <w:p>
-      <w:pPr>
-        <w:pStyle w:val="BodyText"/>
-      </w:pPr>
-      <w:r>
-        <w:drawing>
-          <wp:inline>
-            <wp:extent cx="4762500" cy="4286250"/>
-            <wp:effectExtent b="0" l="0" r="0" t="0"/>
-            <wp:docPr descr="" title="" id="40" name="Picture"/>
-            <a:graphic>
-              <a:graphicData uri="http://schemas.openxmlformats.org/drawingml/2006/picture">
-                <pic:pic>
-                  <pic:nvPicPr>
-                    <pic:cNvPr descr="images/timepoint.png" id="41" name="Picture"/>
-                    <pic:cNvPicPr>
-                      <a:picLocks noChangeArrowheads="1" noChangeAspect="1"/>
-                    </pic:cNvPicPr>
-                  </pic:nvPicPr>
-                  <pic:blipFill>
-                    <a:blip r:embed="rId39"/>
-                    <a:stretch>
-                      <a:fillRect/>
-                    </a:stretch>
-                  </pic:blipFill>
-                  <pic:spPr bwMode="auto">
-                    <a:xfrm>
-                      <a:off x="0" y="0"/>
-                      <a:ext cx="4762500" cy="4286250"/>
-                    </a:xfrm>
-                    <a:prstGeom prst="rect">
-                      <a:avLst/>
-                    </a:prstGeom>
-                    <a:noFill/>
-                    <a:ln w="9525">
-                      <a:noFill/>
-                      <a:headEnd/>
-                      <a:tailEnd/>
-                    </a:ln>
-                  </pic:spPr>
-                </pic:pic>
-              </a:graphicData>
-            </a:graphic>
-          </wp:inline>
-        </w:drawing>
+        <w:t xml:space="preserve">It is apparent that people with family obesity history may tend to be over weight according to figure 4 below.</w:t>
       </w:r>
     </w:p>
     <w:p>
@@ -1618,8 +820,13 @@
         <w:t xml:space="preserve"> </w:t>
       </w:r>
       <w:r>
-        <w:t xml:space="preserve">The growth trend of bacteria population during sprouting process.</w:t>
-      </w:r>
+        <w:t xml:space="preserve">Violin plot of BMI by family obesity history.</w:t>
+      </w:r>
+    </w:p>
+    <w:p>
+      <w:pPr>
+        <w:pStyle w:val="BodyText"/>
+      </w:pPr>
     </w:p>
     <w:bookmarkEnd w:id="42"/>
     <w:bookmarkStart w:id="43" w:name="basic-statistical-analysis"/>
@@ -1636,53 +843,37 @@
         <w:pStyle w:val="FirstParagraph"/>
       </w:pPr>
       <w:r>
-        <w:rPr>
-          <w:iCs/>
-          <w:i/>
-        </w:rPr>
-        <w:t xml:space="preserve">To get some further insight into your data, if reasonable you could compute simple statistics (e.g. simple models with 1 predictor) to look for associations between your outcome(s) and each individual predictor variable. Though note that unless you pre-specified the outcome and main exposure, any</w:t>
-      </w:r>
-      <w:r>
-        <w:rPr>
-          <w:iCs/>
-          <w:i/>
-        </w:rPr>
-        <w:t xml:space="preserve"> </w:t>
-      </w:r>
-      <w:r>
-        <w:rPr>
-          <w:iCs/>
-          <w:i/>
-        </w:rPr>
-        <w:t xml:space="preserve">“</w:t>
-      </w:r>
-      <w:r>
-        <w:rPr>
-          <w:iCs/>
-          <w:i/>
-        </w:rPr>
-        <w:t xml:space="preserve">p&lt;0.05 means statistical significance</w:t>
-      </w:r>
-      <w:r>
-        <w:rPr>
-          <w:iCs/>
-          <w:i/>
-        </w:rPr>
-        <w:t xml:space="preserve">”</w:t>
-      </w:r>
-      <w:r>
-        <w:rPr>
-          <w:iCs/>
-          <w:i/>
-        </w:rPr>
-        <w:t xml:space="preserve"> </w:t>
-      </w:r>
-      <w:r>
-        <w:rPr>
-          <w:iCs/>
-          <w:i/>
-        </w:rPr>
-        <w:t xml:space="preserve">interpretation is not valid.</w:t>
+        <w:t xml:space="preserve">Since some obvious relationship could be shown in figures, I choose other variables as predictors in exploratory analysis</w:t>
+      </w:r>
+    </w:p>
+    <w:p>
+      <w:pPr>
+        <w:pStyle w:val="BodyText"/>
+      </w:pPr>
+      <w:r>
+        <w:t xml:space="preserve">First, I would like to fit linear model for BMI by both water consumption and physical activity.</w:t>
+      </w:r>
+      <w:r>
+        <w:t xml:space="preserve"> </w:t>
+      </w:r>
+      <w:r>
+        <w:t xml:space="preserve">And the result indicates that there is a connection effect between them two, which means that both of them contribution to obesity control.</w:t>
+      </w:r>
+    </w:p>
+    <w:p>
+      <w:pPr>
+        <w:pStyle w:val="BodyText"/>
+      </w:pPr>
+      <w:r>
+        <w:t xml:space="preserve">Also, I use single indicator, alcohol consumption and BMI as an outcome to fit linear model.</w:t>
+      </w:r>
+    </w:p>
+    <w:p>
+      <w:pPr>
+        <w:pStyle w:val="BodyText"/>
+      </w:pPr>
+      <w:r>
+        <w:t xml:space="preserve">In the last model I select all the variables that I think may have effect on BMI as predictors and BMI as outcome.</w:t>
       </w:r>
     </w:p>
     <w:bookmarkEnd w:id="43"/>
@@ -1779,6 +970,18 @@
     <w:p>
       <w:pPr>
         <w:pStyle w:val="FirstParagraph"/>
+      </w:pPr>
+      <w:r>
+        <w:rPr>
+          <w:bCs/>
+          <w:b/>
+        </w:rPr>
+        <w:t xml:space="preserve">Haven’t updated yet but will do it later!!!</w:t>
+      </w:r>
+    </w:p>
+    <w:p>
+      <w:pPr>
+        <w:pStyle w:val="BodyText"/>
       </w:pPr>
       <w:r>
         <w:rPr>
@@ -1902,7 +1105,7 @@
     </w:p>
     <w:bookmarkEnd w:id="49"/>
     <w:bookmarkEnd w:id="50"/>
-    <w:bookmarkStart w:id="62" w:name="references"/>
+    <w:bookmarkStart w:id="58" w:name="references"/>
     <w:p>
       <w:pPr>
         <w:pStyle w:val="Heading1"/>
@@ -1911,7 +1114,7 @@
         <w:t xml:space="preserve">6. References</w:t>
       </w:r>
     </w:p>
-    <w:bookmarkStart w:id="61" w:name="refs"/>
+    <w:bookmarkStart w:id="57" w:name="refs"/>
     <w:bookmarkStart w:id="52" w:name="ref-leek2015"/>
     <w:p>
       <w:pPr>
@@ -1971,54 +1174,7 @@
       </w:hyperlink>
     </w:p>
     <w:bookmarkEnd w:id="52"/>
-    <w:bookmarkStart w:id="54" w:name="ref-manosalva2015"/>
-    <w:p>
-      <w:pPr>
-        <w:pStyle w:val="Bibliography"/>
-      </w:pPr>
-      <w:r>
-        <w:t xml:space="preserve">Manosalva, P., Manohar, M., Reuss, S. H. von, Chen, S., Koch, A., Kaplan, F., … Klessig, D. F. (2015). Conserved nematode signalling molecules elicit plant defenses and pathogen resistance.</w:t>
-      </w:r>
-      <w:r>
-        <w:t xml:space="preserve"> </w:t>
-      </w:r>
-      <w:r>
-        <w:rPr>
-          <w:iCs/>
-          <w:i/>
-        </w:rPr>
-        <w:t xml:space="preserve">Nature Communications</w:t>
-      </w:r>
-      <w:r>
-        <w:t xml:space="preserve">,</w:t>
-      </w:r>
-      <w:r>
-        <w:t xml:space="preserve"> </w:t>
-      </w:r>
-      <w:r>
-        <w:rPr>
-          <w:iCs/>
-          <w:i/>
-        </w:rPr>
-        <w:t xml:space="preserve">6</w:t>
-      </w:r>
-      <w:r>
-        <w:t xml:space="preserve">(1), 7795.</w:t>
-      </w:r>
-      <w:r>
-        <w:t xml:space="preserve"> </w:t>
-      </w:r>
-      <w:hyperlink r:id="rId53">
-        <w:r>
-          <w:rPr>
-            <w:rStyle w:val="Hyperlink"/>
-          </w:rPr>
-          <w:t xml:space="preserve">https://doi.org/10.1038/ncomms8795</w:t>
-        </w:r>
-      </w:hyperlink>
-    </w:p>
-    <w:bookmarkEnd w:id="54"/>
-    <w:bookmarkStart w:id="56" w:name="ref-mckay2020"/>
+    <w:bookmarkStart w:id="54" w:name="ref-mckay2020"/>
     <w:p>
       <w:pPr>
         <w:pStyle w:val="Bibliography"/>
@@ -2100,7 +1256,7 @@
       <w:r>
         <w:t xml:space="preserve"> </w:t>
       </w:r>
-      <w:hyperlink r:id="rId55">
+      <w:hyperlink r:id="rId53">
         <w:r>
           <w:rPr>
             <w:rStyle w:val="Hyperlink"/>
@@ -2109,8 +1265,8 @@
         </w:r>
       </w:hyperlink>
     </w:p>
-    <w:bookmarkEnd w:id="56"/>
-    <w:bookmarkStart w:id="58" w:name="ref-mckay2020a"/>
+    <w:bookmarkEnd w:id="54"/>
+    <w:bookmarkStart w:id="56" w:name="ref-mckay2020a"/>
     <w:p>
       <w:pPr>
         <w:pStyle w:val="Bibliography"/>
@@ -2147,7 +1303,7 @@
       <w:r>
         <w:t xml:space="preserve"> </w:t>
       </w:r>
-      <w:hyperlink r:id="rId57">
+      <w:hyperlink r:id="rId55">
         <w:r>
           <w:rPr>
             <w:rStyle w:val="Hyperlink"/>
@@ -2156,56 +1312,9 @@
         </w:r>
       </w:hyperlink>
     </w:p>
+    <w:bookmarkEnd w:id="56"/>
+    <w:bookmarkEnd w:id="57"/>
     <w:bookmarkEnd w:id="58"/>
-    <w:bookmarkStart w:id="60" w:name="ref-miyahira2021"/>
-    <w:p>
-      <w:pPr>
-        <w:pStyle w:val="Bibliography"/>
-      </w:pPr>
-      <w:r>
-        <w:t xml:space="preserve">Miyahira, R. F., &amp; Antunes, A. E. C. (2021). Bacteriological safety of sprouts: A brief review.</w:t>
-      </w:r>
-      <w:r>
-        <w:t xml:space="preserve"> </w:t>
-      </w:r>
-      <w:r>
-        <w:rPr>
-          <w:iCs/>
-          <w:i/>
-        </w:rPr>
-        <w:t xml:space="preserve">International Journal of Food Microbiology</w:t>
-      </w:r>
-      <w:r>
-        <w:t xml:space="preserve">,</w:t>
-      </w:r>
-      <w:r>
-        <w:t xml:space="preserve"> </w:t>
-      </w:r>
-      <w:r>
-        <w:rPr>
-          <w:iCs/>
-          <w:i/>
-        </w:rPr>
-        <w:t xml:space="preserve">352</w:t>
-      </w:r>
-      <w:r>
-        <w:t xml:space="preserve">, 109266.</w:t>
-      </w:r>
-      <w:r>
-        <w:t xml:space="preserve"> </w:t>
-      </w:r>
-      <w:hyperlink r:id="rId59">
-        <w:r>
-          <w:rPr>
-            <w:rStyle w:val="Hyperlink"/>
-          </w:rPr>
-          <w:t xml:space="preserve">https://doi.org/10.1016/j.ijfoodmicro.2021.109266</w:t>
-        </w:r>
-      </w:hyperlink>
-    </w:p>
-    <w:bookmarkEnd w:id="60"/>
-    <w:bookmarkEnd w:id="61"/>
-    <w:bookmarkEnd w:id="62"/>
     <w:sectPr/>
   </w:body>
 </w:document>

</xml_diff>

<commit_message>
part 4 manuscript update
</commit_message>
<xml_diff>
--- a/products/manuscript/Manuscript copy.docx
+++ b/products/manuscript/Manuscript copy.docx
@@ -77,7 +77,7 @@
         <w:pStyle w:val="Date"/>
       </w:pPr>
       <w:r>
-        <w:t xml:space="preserve">2024-03-28</w:t>
+        <w:t xml:space="preserve">2024-04-07</w:t>
       </w:r>
     </w:p>
     <w:bookmarkStart w:id="20" w:name="summaryabstract"/>
@@ -94,7 +94,31 @@
         <w:pStyle w:val="FirstParagraph"/>
       </w:pPr>
       <w:r>
-        <w:t xml:space="preserve">In this project, I have found……</w:t>
+        <w:t xml:space="preserve">Obesity is a chronic complex disease which may increase the risk of severe health issues and even cancers.</w:t>
+      </w:r>
+      <w:r>
+        <w:t xml:space="preserve"> </w:t>
+      </w:r>
+      <w:r>
+        <w:t xml:space="preserve">And the condition of obesity in real life could be related to physical behaviors.</w:t>
+      </w:r>
+      <w:r>
+        <w:t xml:space="preserve"> </w:t>
+      </w:r>
+      <w:r>
+        <w:t xml:space="preserve">The project is exploring the potential factors that might be related to obesity level using machine learning models.</w:t>
+      </w:r>
+      <w:r>
+        <w:t xml:space="preserve"> </w:t>
+      </w:r>
+      <w:r>
+        <w:t xml:space="preserve">The data analysis result has shown that age, gender, family history, drinking water, physical activity, and commute transportation are all predictors for obesity level, which is represented by individual BMI.</w:t>
+      </w:r>
+      <w:r>
+        <w:t xml:space="preserve"> </w:t>
+      </w:r>
+      <w:r>
+        <w:t xml:space="preserve">As for the outcome, when linear model is fit to data which has BMI as continuous variable, the performance is better than using obesity level as categorical variable.</w:t>
       </w:r>
     </w:p>
     <w:p>
@@ -444,6 +468,26 @@
         <w:pStyle w:val="BodyText"/>
       </w:pPr>
       <w:r>
+        <w:t xml:space="preserve">I made a code book based on the article reporting this dataset</w:t>
+      </w:r>
+      <w:r>
+        <w:t xml:space="preserve"> </w:t>
+      </w:r>
+      <w:r>
+        <w:t xml:space="preserve">(Palechor &amp; Hoz Manotas, 2019)</w:t>
+      </w:r>
+      <w:r>
+        <w:t xml:space="preserve"> </w:t>
+      </w:r>
+      <w:r>
+        <w:t xml:space="preserve">first before doing any cleaning.</w:t>
+      </w:r>
+    </w:p>
+    <w:p>
+      <w:pPr>
+        <w:pStyle w:val="BodyText"/>
+      </w:pPr>
+      <w:r>
         <w:t xml:space="preserve">Obesity level is a categorical variable defined by BMI range, so BMI as a new variable is created and it could be analyzed as a numeric variable.</w:t>
       </w:r>
       <w:r>
@@ -576,7 +620,7 @@
     </w:p>
     <w:bookmarkEnd w:id="31"/>
     <w:bookmarkEnd w:id="32"/>
-    <w:bookmarkStart w:id="54" w:name="results"/>
+    <w:bookmarkStart w:id="60" w:name="results"/>
     <w:p>
       <w:pPr>
         <w:pStyle w:val="Heading1"/>
@@ -1007,15 +1051,29 @@
         <w:pStyle w:val="FirstParagraph"/>
       </w:pPr>
       <w:r>
-        <w:t xml:space="preserve">Since some obvious relationship could be shown in figures, I choose other variables as predictors in exploratory analysis</w:t>
-      </w:r>
-    </w:p>
-    <w:p>
-      <w:pPr>
-        <w:pStyle w:val="BodyText"/>
-      </w:pPr>
-      <w:r>
-        <w:t xml:space="preserve">First, I would like to fit linear model for BMI by both water consumption and physical activity.</w:t>
+        <w:t xml:space="preserve">Since some obvious relationship could be shown in figures, I choose other variables as predictors in exploratory analysis.</w:t>
+      </w:r>
+    </w:p>
+    <w:p>
+      <w:pPr>
+        <w:pStyle w:val="BodyText"/>
+      </w:pPr>
+      <w:r>
+        <w:t xml:space="preserve">First, I was curious that whether there is a negative correlation between transportation type and physical activity frequency, I converted transportation types into numbers indicating the energy consuming levels from 1 (lowest automobile) to 4 (highest walking).</w:t>
+      </w:r>
+      <w:r>
+        <w:t xml:space="preserve"> </w:t>
+      </w:r>
+      <w:r>
+        <w:t xml:space="preserve">Then I used correlation function to calculate the coefficient for these two variable but it was pretty low (0.0059).</w:t>
+      </w:r>
+    </w:p>
+    <w:p>
+      <w:pPr>
+        <w:pStyle w:val="BodyText"/>
+      </w:pPr>
+      <w:r>
+        <w:t xml:space="preserve">Then, I would like to fit linear model for BMI by both water consumption and physical activity.</w:t>
       </w:r>
       <w:r>
         <w:t xml:space="preserve"> </w:t>
@@ -1041,7 +1099,7 @@
       </w:r>
     </w:p>
     <w:bookmarkEnd w:id="52"/>
-    <w:bookmarkStart w:id="53" w:name="full-analysis"/>
+    <w:bookmarkStart w:id="59" w:name="full-analysis"/>
     <w:p>
       <w:pPr>
         <w:pStyle w:val="Heading2"/>
@@ -1054,431 +1112,372 @@
       <w:pPr>
         <w:pStyle w:val="FirstParagraph"/>
       </w:pPr>
+      <w:r>
+        <w:t xml:space="preserve">Since I found there were interactions between physical activity-drinking water and age-gender, then I chose BMI as outcome and fitted the data with linear regression model.</w:t>
+      </w:r>
+      <w:r>
+        <w:t xml:space="preserve"> </w:t>
+      </w:r>
+      <w:r>
+        <w:t xml:space="preserve">I asked chatGPT for help to write code and used the code to find the best combination of all the predictors included in the processed dataset.</w:t>
+      </w:r>
+      <w:r>
+        <w:t xml:space="preserve"> </w:t>
+      </w:r>
+      <w:r>
+        <w:t xml:space="preserve">By comparing RMSE values of each combination, all predictors were selected.</w:t>
+      </w:r>
+      <w:r>
+        <w:t xml:space="preserve"> </w:t>
+      </w:r>
+      <w:r>
+        <w:t xml:space="preserve">After that, I calculated RMSE of the null model (8.04) and it was a little bit higher than all predictor model (6.53).</w:t>
+      </w:r>
+    </w:p>
+    <w:p>
+      <w:pPr>
+        <w:pStyle w:val="BodyText"/>
+      </w:pPr>
+      <w:r>
+        <w:drawing>
+          <wp:inline>
+            <wp:extent cx="3667125" cy="3667125"/>
+            <wp:effectExtent b="0" l="0" r="0" t="0"/>
+            <wp:docPr descr="" title="" id="54" name="Picture"/>
+            <a:graphic>
+              <a:graphicData uri="http://schemas.openxmlformats.org/drawingml/2006/picture">
+                <pic:pic>
+                  <pic:nvPicPr>
+                    <pic:cNvPr descr="images/Observed-Predicted1%20.png" id="55" name="Picture"/>
+                    <pic:cNvPicPr>
+                      <a:picLocks noChangeArrowheads="1" noChangeAspect="1"/>
+                    </pic:cNvPicPr>
+                  </pic:nvPicPr>
+                  <pic:blipFill>
+                    <a:blip r:embed="rId53"/>
+                    <a:stretch>
+                      <a:fillRect/>
+                    </a:stretch>
+                  </pic:blipFill>
+                  <pic:spPr bwMode="auto">
+                    <a:xfrm>
+                      <a:off x="0" y="0"/>
+                      <a:ext cx="3667125" cy="3667125"/>
+                    </a:xfrm>
+                    <a:prstGeom prst="rect">
+                      <a:avLst/>
+                    </a:prstGeom>
+                    <a:noFill/>
+                    <a:ln w="9525">
+                      <a:noFill/>
+                      <a:headEnd/>
+                      <a:tailEnd/>
+                    </a:ln>
+                  </pic:spPr>
+                </pic:pic>
+              </a:graphicData>
+            </a:graphic>
+          </wp:inline>
+        </w:drawing>
+      </w:r>
+    </w:p>
+    <w:p>
+      <w:pPr>
+        <w:pStyle w:val="BodyText"/>
+      </w:pPr>
+      <w:r>
+        <w:t xml:space="preserve">According to the suggestions I received from module 11’s discussion, I also included 2 interactions as predictors and used linear model to fit data again, it was under my expectation that it lowered the RMSE (6.39), but didn’t make much difference in fact.</w:t>
+      </w:r>
+    </w:p>
+    <w:p>
+      <w:pPr>
+        <w:pStyle w:val="BodyText"/>
+      </w:pPr>
+      <w:r>
+        <w:drawing>
+          <wp:inline>
+            <wp:extent cx="3667125" cy="3667125"/>
+            <wp:effectExtent b="0" l="0" r="0" t="0"/>
+            <wp:docPr descr="" title="" id="57" name="Picture"/>
+            <a:graphic>
+              <a:graphicData uri="http://schemas.openxmlformats.org/drawingml/2006/picture">
+                <pic:pic>
+                  <pic:nvPicPr>
+                    <pic:cNvPr descr="images/Observed-Predicted2%20.png" id="58" name="Picture"/>
+                    <pic:cNvPicPr>
+                      <a:picLocks noChangeArrowheads="1" noChangeAspect="1"/>
+                    </pic:cNvPicPr>
+                  </pic:nvPicPr>
+                  <pic:blipFill>
+                    <a:blip r:embed="rId56"/>
+                    <a:stretch>
+                      <a:fillRect/>
+                    </a:stretch>
+                  </pic:blipFill>
+                  <pic:spPr bwMode="auto">
+                    <a:xfrm>
+                      <a:off x="0" y="0"/>
+                      <a:ext cx="3667125" cy="3667125"/>
+                    </a:xfrm>
+                    <a:prstGeom prst="rect">
+                      <a:avLst/>
+                    </a:prstGeom>
+                    <a:noFill/>
+                    <a:ln w="9525">
+                      <a:noFill/>
+                      <a:headEnd/>
+                      <a:tailEnd/>
+                    </a:ln>
+                  </pic:spPr>
+                </pic:pic>
+              </a:graphicData>
+            </a:graphic>
+          </wp:inline>
+        </w:drawing>
+      </w:r>
+    </w:p>
+    <w:p>
+      <w:pPr>
+        <w:pStyle w:val="BodyText"/>
+      </w:pPr>
+      <w:r>
+        <w:t xml:space="preserve">Then I used cross validation to check if the all predictors model overfits the data and the average RMSE I got was 6.32, which was not so different from data splitting.</w:t>
+      </w:r>
+    </w:p>
+    <w:p>
+      <w:pPr>
+        <w:pStyle w:val="BodyText"/>
+      </w:pPr>
+      <w:r>
+        <w:t xml:space="preserve">And I also tried to fit LASSO model with all predictors inspired by the reply in discord, but I couldn’t interpret the result well because it selected specific categories rather than the whole variables as the predictors as the best combination, which I couldn’t figure out the meaning of that.</w:t>
+      </w:r>
+      <w:r>
+        <w:t xml:space="preserve"> </w:t>
+      </w:r>
+      <w:r>
+        <w:t xml:space="preserve">So I only considered the linear regression result.</w:t>
+      </w:r>
+    </w:p>
+    <w:p>
+      <w:pPr>
+        <w:pStyle w:val="BodyText"/>
+      </w:pPr>
+      <w:r>
+        <w:t xml:space="preserve">Because I had a question for whether using BMI as an outcome is preferable than obesity level, I used discriminant analysis model to fit the data with obesity level as outcome inspired by module 12 discussion since there were 7 categories in total under obesity level.</w:t>
+      </w:r>
+      <w:r>
+        <w:t xml:space="preserve"> </w:t>
+      </w:r>
+      <w:r>
+        <w:t xml:space="preserve">I got the accuracy for all predictors without interactions was 0.45, and 0.48 with interactions.</w:t>
+      </w:r>
+      <w:r>
+        <w:t xml:space="preserve"> </w:t>
+      </w:r>
+      <w:r>
+        <w:t xml:space="preserve">The average accuracy of cross validation result was 0.48, almost as same as the result with interactions included.</w:t>
+      </w:r>
+    </w:p>
+    <w:p>
+      <w:r>
+        <w:br w:type="page"/>
+      </w:r>
+    </w:p>
+    <w:bookmarkEnd w:id="59"/>
+    <w:bookmarkEnd w:id="60"/>
+    <w:bookmarkStart w:id="64" w:name="discussion"/>
+    <w:p>
+      <w:pPr>
+        <w:pStyle w:val="Heading1"/>
+      </w:pPr>
+      <w:r>
+        <w:t xml:space="preserve">5. Discussion</w:t>
+      </w:r>
+    </w:p>
+    <w:bookmarkStart w:id="61" w:name="summary-and-interpretation"/>
+    <w:p>
+      <w:pPr>
+        <w:pStyle w:val="Heading2"/>
+      </w:pPr>
+      <w:r>
+        <w:t xml:space="preserve">5.1 Summary and Interpretation</w:t>
+      </w:r>
+    </w:p>
+    <w:p>
+      <w:pPr>
+        <w:pStyle w:val="FirstParagraph"/>
+      </w:pPr>
+      <w:r>
+        <w:t xml:space="preserve">I chose a dataset that summarize an investigation result done in South American countries about individual physical behaviors and the classification of obesity level based on the information of height and weight obtained from the investigation.</w:t>
+      </w:r>
+      <w:r>
+        <w:t xml:space="preserve"> </w:t>
+      </w:r>
+      <w:r>
+        <w:t xml:space="preserve">I had some questions to explore and did data analysis on this dataset.</w:t>
+      </w:r>
+    </w:p>
+    <w:p>
+      <w:pPr>
+        <w:pStyle w:val="BodyText"/>
+      </w:pPr>
+      <w:r>
+        <w:t xml:space="preserve">I found simple linear model fitting can answer my questions, which are that alcohol consumption is correlated to obesity, as well as there was interactions between physical activity frequency and drinking water.</w:t>
+      </w:r>
+      <w:r>
+        <w:t xml:space="preserve"> </w:t>
+      </w:r>
+      <w:r>
+        <w:t xml:space="preserve">Besides, I found there was nearly no correlation between transportation choice and physical activity, which could answer another question I had.</w:t>
+      </w:r>
+    </w:p>
+    <w:p>
+      <w:pPr>
+        <w:pStyle w:val="BodyText"/>
+      </w:pPr>
+      <w:r>
+        <w:t xml:space="preserve">For machine learning model fitting, I found the best predictors for BMI index based on the value of some performance metrics after trying both linear regression and classification model.</w:t>
+      </w:r>
+      <w:r>
+        <w:t xml:space="preserve"> </w:t>
+      </w:r>
+      <w:r>
+        <w:t xml:space="preserve">It is hard to compare the metrics between two models, but I tend to choose linear regression model and BMI as outcome since RMSE at value 6 means relatively low and the model fits well for me compared to accuracy at 0.48 means the model can predict 48% of the test data correctly.</w:t>
+      </w:r>
+      <w:r>
+        <w:t xml:space="preserve"> </w:t>
+      </w:r>
+      <w:r>
+        <w:t xml:space="preserve">And the result of cross validation shows a a sign of not overfitting.</w:t>
+      </w:r>
+    </w:p>
+    <w:p>
+      <w:pPr>
+        <w:pStyle w:val="BodyText"/>
+      </w:pPr>
+      <w:r>
+        <w:t xml:space="preserve">So I think I would choose linear regression as the better prediction model and all variables</w:t>
+      </w:r>
+    </w:p>
+    <w:bookmarkEnd w:id="61"/>
+    <w:bookmarkStart w:id="62" w:name="strengths-and-limitations"/>
+    <w:p>
+      <w:pPr>
+        <w:pStyle w:val="Heading2"/>
+      </w:pPr>
+      <w:r>
+        <w:t xml:space="preserve">5.2 Strengths and Limitations</w:t>
+      </w:r>
+    </w:p>
+    <w:p>
+      <w:pPr>
+        <w:pStyle w:val="FirstParagraph"/>
+      </w:pPr>
+      <w:r>
+        <w:t xml:space="preserve">I think my analysis has include two different types of model according to the type of outcome, which can provide more information and the result can be shown in different aspects.</w:t>
+      </w:r>
+    </w:p>
+    <w:p>
+      <w:pPr>
+        <w:pStyle w:val="BodyText"/>
+      </w:pPr>
+      <w:r>
+        <w:t xml:space="preserve">But there is still a concern that whether my model is overfitting not not since the RMSE I have got is much lower than exercise 8 which is several hundreds even if I have applied cross validation.</w:t>
+      </w:r>
+      <w:r>
+        <w:t xml:space="preserve"> </w:t>
+      </w:r>
+      <w:r>
+        <w:t xml:space="preserve">But I still cannot find a good way to figure it out based on my knowledge so far.</w:t>
+      </w:r>
+    </w:p>
+    <w:bookmarkEnd w:id="62"/>
+    <w:bookmarkStart w:id="63" w:name="conclusions"/>
+    <w:p>
+      <w:pPr>
+        <w:pStyle w:val="Heading2"/>
+      </w:pPr>
+      <w:r>
+        <w:t xml:space="preserve">5.3 Conclusions</w:t>
+      </w:r>
+    </w:p>
+    <w:p>
+      <w:pPr>
+        <w:pStyle w:val="FirstParagraph"/>
+      </w:pPr>
+      <w:r>
+        <w:t xml:space="preserve">The take-home message for this project is that obesity is correlated to individual physical behaviors.</w:t>
+      </w:r>
+      <w:r>
+        <w:t xml:space="preserve"> </w:t>
+      </w:r>
+      <w:r>
+        <w:t xml:space="preserve">Based on the result of data analysis, age, gender, family history, drinking water, physical activity, and commute transportation are all predictors for obesity level which is represented by BMI index.</w:t>
+      </w:r>
+    </w:p>
+    <w:p>
+      <w:r>
+        <w:br w:type="page"/>
+      </w:r>
+    </w:p>
+    <w:bookmarkEnd w:id="63"/>
+    <w:bookmarkEnd w:id="64"/>
+    <w:bookmarkStart w:id="68" w:name="references"/>
+    <w:p>
+      <w:pPr>
+        <w:pStyle w:val="Heading1"/>
+      </w:pPr>
+      <w:r>
+        <w:t xml:space="preserve">6. References</w:t>
+      </w:r>
+    </w:p>
+    <w:bookmarkStart w:id="67" w:name="refs"/>
+    <w:bookmarkStart w:id="66" w:name="ref-PALECHOR2019104344"/>
+    <w:p>
+      <w:pPr>
+        <w:pStyle w:val="Bibliography"/>
+      </w:pPr>
+      <w:r>
+        <w:t xml:space="preserve">Palechor, F. M., &amp; Hoz Manotas, A. de la. (2019). Dataset for estimation of obesity levels based on eating habits and physical condition in individuals from colombia, peru and mexico.</w:t>
+      </w:r>
+      <w:r>
+        <w:t xml:space="preserve"> </w:t>
+      </w:r>
       <w:r>
         <w:rPr>
           <w:iCs/>
           <w:i/>
         </w:rPr>
-        <w:t xml:space="preserve">Use one or several suitable statistical/machine learning methods to analyze your data and to produce meaningful figures, tables, etc. This might again be code that is best placed in one or several separate R scripts that need to be well documented. You want the code to produce figures and data ready for display as tables, and save those. Then you load them here.</w:t>
-      </w:r>
-    </w:p>
-    <w:p>
-      <w:r>
-        <w:br w:type="page"/>
-      </w:r>
-    </w:p>
-    <w:bookmarkEnd w:id="53"/>
-    <w:bookmarkEnd w:id="54"/>
-    <w:bookmarkStart w:id="59" w:name="discussion"/>
-    <w:p>
-      <w:pPr>
-        <w:pStyle w:val="Heading1"/>
-      </w:pPr>
-      <w:r>
-        <w:t xml:space="preserve">5. Discussion</w:t>
-      </w:r>
-    </w:p>
-    <w:bookmarkStart w:id="55" w:name="summary-and-interpretation"/>
-    <w:p>
-      <w:pPr>
-        <w:pStyle w:val="Heading2"/>
-      </w:pPr>
-      <w:r>
-        <w:t xml:space="preserve">5.1 Summary and Interpretation</w:t>
-      </w:r>
-    </w:p>
-    <w:p>
-      <w:pPr>
-        <w:pStyle w:val="FirstParagraph"/>
-      </w:pPr>
+        <w:t xml:space="preserve">Data in Brief</w:t>
+      </w:r>
+      <w:r>
+        <w:t xml:space="preserve">,</w:t>
+      </w:r>
+      <w:r>
+        <w:t xml:space="preserve"> </w:t>
+      </w:r>
       <w:r>
         <w:rPr>
           <w:iCs/>
           <w:i/>
         </w:rPr>
-        <w:t xml:space="preserve">Summarize what you did, what you found and what it means.</w:t>
-      </w:r>
-    </w:p>
-    <w:bookmarkEnd w:id="55"/>
-    <w:bookmarkStart w:id="56" w:name="strengths-and-limitations"/>
-    <w:p>
-      <w:pPr>
-        <w:pStyle w:val="Heading2"/>
-      </w:pPr>
-      <w:r>
-        <w:t xml:space="preserve">5.2 Strengths and Limitations</w:t>
-      </w:r>
-    </w:p>
-    <w:p>
-      <w:pPr>
-        <w:pStyle w:val="FirstParagraph"/>
-      </w:pPr>
-      <w:r>
-        <w:rPr>
-          <w:iCs/>
-          <w:i/>
-        </w:rPr>
-        <w:t xml:space="preserve">Discuss what you perceive as strengths and limitations of your analysis.</w:t>
-      </w:r>
-    </w:p>
-    <w:bookmarkEnd w:id="56"/>
-    <w:bookmarkStart w:id="58" w:name="conclusions"/>
-    <w:p>
-      <w:pPr>
-        <w:pStyle w:val="Heading2"/>
-      </w:pPr>
-      <w:r>
-        <w:t xml:space="preserve">5.3 Conclusions</w:t>
-      </w:r>
-    </w:p>
-    <w:p>
-      <w:pPr>
-        <w:pStyle w:val="FirstParagraph"/>
-      </w:pPr>
-      <w:r>
-        <w:rPr>
-          <w:bCs/>
-          <w:b/>
-        </w:rPr>
-        <w:t xml:space="preserve">Haven’t updated yet but will do it later!!!</w:t>
-      </w:r>
-    </w:p>
-    <w:p>
-      <w:pPr>
-        <w:pStyle w:val="BodyText"/>
-      </w:pPr>
-      <w:r>
-        <w:rPr>
-          <w:iCs/>
-          <w:i/>
-        </w:rPr>
-        <w:t xml:space="preserve">What are the main take-home messages?</w:t>
-      </w:r>
-    </w:p>
-    <w:p>
-      <w:pPr>
-        <w:pStyle w:val="BodyText"/>
-      </w:pPr>
-      <w:r>
-        <w:rPr>
-          <w:iCs/>
-          <w:i/>
-        </w:rPr>
-        <w:t xml:space="preserve">Include citations in your Rmd file using bibtex, the list of references will automatically be placed at the end</w:t>
-      </w:r>
-    </w:p>
-    <w:p>
-      <w:pPr>
-        <w:pStyle w:val="BodyText"/>
-      </w:pPr>
-      <w:r>
-        <w:t xml:space="preserve">This paper</w:t>
-      </w:r>
-      <w:r>
-        <w:t xml:space="preserve"> </w:t>
-      </w:r>
-      <w:r>
-        <w:t xml:space="preserve">(Leek &amp; Peng, 2015)</w:t>
-      </w:r>
-      <w:r>
-        <w:t xml:space="preserve"> </w:t>
-      </w:r>
-      <w:r>
-        <w:t xml:space="preserve">discusses types of analyses.</w:t>
-      </w:r>
-    </w:p>
-    <w:p>
-      <w:pPr>
-        <w:pStyle w:val="BodyText"/>
-      </w:pPr>
-      <w:r>
-        <w:t xml:space="preserve">These papers</w:t>
-      </w:r>
-      <w:r>
-        <w:t xml:space="preserve"> </w:t>
-      </w:r>
-      <w:r>
-        <w:t xml:space="preserve">(McKay, Ebell, Billings, et al., 2020; McKay, Ebell, Dale, Shen, &amp; Handel, 2020)</w:t>
-      </w:r>
-      <w:r>
-        <w:t xml:space="preserve"> </w:t>
-      </w:r>
-      <w:r>
-        <w:t xml:space="preserve">are good examples of papers published using a fully reproducible setup similar to the one shown in this template.</w:t>
-      </w:r>
-    </w:p>
-    <w:p>
-      <w:pPr>
-        <w:pStyle w:val="BodyText"/>
-      </w:pPr>
-      <w:r>
-        <w:t xml:space="preserve">Note that this cited reference will show up at the end of the document, the reference formatting is determined by the CSL file specified in the YAML header.</w:t>
-      </w:r>
-      <w:r>
-        <w:t xml:space="preserve"> </w:t>
-      </w:r>
-      <w:r>
-        <w:t xml:space="preserve">Many more style files for almost any journal</w:t>
-      </w:r>
-      <w:r>
-        <w:t xml:space="preserve"> </w:t>
-      </w:r>
-      <w:hyperlink r:id="rId57">
+        <w:t xml:space="preserve">25</w:t>
+      </w:r>
+      <w:r>
+        <w:t xml:space="preserve">, 104344. https://doi.org/</w:t>
+      </w:r>
+      <w:hyperlink r:id="rId65">
         <w:r>
           <w:rPr>
             <w:rStyle w:val="Hyperlink"/>
           </w:rPr>
-          <w:t xml:space="preserve">are available</w:t>
+          <w:t xml:space="preserve">https://doi.org/10.1016/j.dib.2019.104344</w:t>
         </w:r>
       </w:hyperlink>
-      <w:r>
-        <w:t xml:space="preserve">.</w:t>
-      </w:r>
-      <w:r>
-        <w:t xml:space="preserve"> </w:t>
-      </w:r>
-      <w:r>
-        <w:t xml:space="preserve">You also specify the location of your bibtex reference file in the YAML.</w:t>
-      </w:r>
-      <w:r>
-        <w:t xml:space="preserve"> </w:t>
-      </w:r>
-      <w:r>
-        <w:t xml:space="preserve">You can call your reference file anything you like, I just used the generic word</w:t>
-      </w:r>
-      <w:r>
-        <w:t xml:space="preserve"> </w:t>
-      </w:r>
-      <w:r>
-        <w:rPr>
-          <w:rStyle w:val="VerbatimChar"/>
-        </w:rPr>
-        <w:t xml:space="preserve">references.bib</w:t>
-      </w:r>
-      <w:r>
-        <w:t xml:space="preserve"> </w:t>
-      </w:r>
-      <w:r>
-        <w:t xml:space="preserve">but giving it a more descriptive name is probably better.</w:t>
-      </w:r>
-    </w:p>
-    <w:p>
-      <w:r>
-        <w:br w:type="page"/>
-      </w:r>
-    </w:p>
-    <w:bookmarkEnd w:id="58"/>
-    <w:bookmarkEnd w:id="59"/>
-    <w:bookmarkStart w:id="67" w:name="references"/>
-    <w:p>
-      <w:pPr>
-        <w:pStyle w:val="Heading1"/>
-      </w:pPr>
-      <w:r>
-        <w:t xml:space="preserve">6. References</w:t>
-      </w:r>
-    </w:p>
-    <w:bookmarkStart w:id="66" w:name="refs"/>
-    <w:bookmarkStart w:id="61" w:name="ref-leek2015"/>
-    <w:p>
-      <w:pPr>
-        <w:pStyle w:val="Bibliography"/>
-      </w:pPr>
-      <w:r>
-        <w:t xml:space="preserve">Leek, J. T., &amp; Peng, R. D. (2015). Statistics.</w:t>
-      </w:r>
-      <w:r>
-        <w:t xml:space="preserve"> </w:t>
-      </w:r>
-      <w:r>
-        <w:t xml:space="preserve">What</w:t>
-      </w:r>
-      <w:r>
-        <w:t xml:space="preserve"> </w:t>
-      </w:r>
-      <w:r>
-        <w:t xml:space="preserve">is the question?</w:t>
-      </w:r>
-      <w:r>
-        <w:t xml:space="preserve"> </w:t>
-      </w:r>
-      <w:r>
-        <w:rPr>
-          <w:iCs/>
-          <w:i/>
-        </w:rPr>
-        <w:t xml:space="preserve">Science (New York, N.Y.)</w:t>
-      </w:r>
-      <w:r>
-        <w:t xml:space="preserve">,</w:t>
-      </w:r>
-      <w:r>
-        <w:t xml:space="preserve"> </w:t>
-      </w:r>
-      <w:r>
-        <w:rPr>
-          <w:iCs/>
-          <w:i/>
-        </w:rPr>
-        <w:t xml:space="preserve">347</w:t>
-      </w:r>
-      <w:r>
-        <w:t xml:space="preserve">(6228), 1314–1315.</w:t>
-      </w:r>
-      <w:r>
-        <w:t xml:space="preserve"> </w:t>
-      </w:r>
-      <w:hyperlink r:id="rId60">
-        <w:r>
-          <w:rPr>
-            <w:rStyle w:val="Hyperlink"/>
-          </w:rPr>
-          <w:t xml:space="preserve">https://doi.org/10.1126/science.aaa6146</w:t>
-        </w:r>
-      </w:hyperlink>
-    </w:p>
-    <w:bookmarkEnd w:id="61"/>
-    <w:bookmarkStart w:id="63" w:name="ref-mckay2020"/>
-    <w:p>
-      <w:pPr>
-        <w:pStyle w:val="Bibliography"/>
-      </w:pPr>
-      <w:r>
-        <w:t xml:space="preserve">McKay, B., Ebell, M., Billings, W. Z., Dale, A. P., Shen, Y., &amp; Handel, A. (2020). Associations</w:t>
-      </w:r>
-      <w:r>
-        <w:t xml:space="preserve"> </w:t>
-      </w:r>
-      <w:r>
-        <w:t xml:space="preserve">Between Relative Viral Load</w:t>
-      </w:r>
-      <w:r>
-        <w:t xml:space="preserve"> </w:t>
-      </w:r>
-      <w:r>
-        <w:t xml:space="preserve">at</w:t>
-      </w:r>
-      <w:r>
-        <w:t xml:space="preserve"> </w:t>
-      </w:r>
-      <w:r>
-        <w:t xml:space="preserve">Diagnosis</w:t>
-      </w:r>
-      <w:r>
-        <w:t xml:space="preserve"> </w:t>
-      </w:r>
-      <w:r>
-        <w:t xml:space="preserve">and</w:t>
-      </w:r>
-      <w:r>
-        <w:t xml:space="preserve"> </w:t>
-      </w:r>
-      <w:r>
-        <w:t xml:space="preserve">Influenza A Symptoms</w:t>
-      </w:r>
-      <w:r>
-        <w:t xml:space="preserve"> </w:t>
-      </w:r>
-      <w:r>
-        <w:t xml:space="preserve">and</w:t>
-      </w:r>
-      <w:r>
-        <w:t xml:space="preserve"> </w:t>
-      </w:r>
-      <w:r>
-        <w:t xml:space="preserve">Recovery</w:t>
-      </w:r>
-      <w:r>
-        <w:t xml:space="preserve">.</w:t>
-      </w:r>
-      <w:r>
-        <w:t xml:space="preserve"> </w:t>
-      </w:r>
-      <w:r>
-        <w:rPr>
-          <w:iCs/>
-          <w:i/>
-        </w:rPr>
-        <w:t xml:space="preserve">Open Forum Infectious Diseases</w:t>
-      </w:r>
-      <w:r>
-        <w:t xml:space="preserve">,</w:t>
-      </w:r>
-      <w:r>
-        <w:t xml:space="preserve"> </w:t>
-      </w:r>
-      <w:r>
-        <w:rPr>
-          <w:iCs/>
-          <w:i/>
-        </w:rPr>
-        <w:t xml:space="preserve">7</w:t>
-      </w:r>
-      <w:r>
-        <w:t xml:space="preserve">(11), ofaa494.</w:t>
-      </w:r>
-      <w:r>
-        <w:t xml:space="preserve"> </w:t>
-      </w:r>
-      <w:hyperlink r:id="rId62">
-        <w:r>
-          <w:rPr>
-            <w:rStyle w:val="Hyperlink"/>
-          </w:rPr>
-          <w:t xml:space="preserve">https://doi.org/10.1093/ofid/ofaa494</w:t>
-        </w:r>
-      </w:hyperlink>
-    </w:p>
-    <w:bookmarkEnd w:id="63"/>
-    <w:bookmarkStart w:id="65" w:name="ref-mckay2020a"/>
-    <w:p>
-      <w:pPr>
-        <w:pStyle w:val="Bibliography"/>
-      </w:pPr>
-      <w:r>
-        <w:t xml:space="preserve">McKay, B., Ebell, M., Dale, A. P., Shen, Y., &amp; Handel, A. (2020). Virulence-mediated infectiousness and activity trade-offs and their impact on transmission potential of influenza patients.</w:t>
-      </w:r>
-      <w:r>
-        <w:t xml:space="preserve"> </w:t>
-      </w:r>
-      <w:r>
-        <w:rPr>
-          <w:iCs/>
-          <w:i/>
-        </w:rPr>
-        <w:t xml:space="preserve">Proceedings. Biological Sciences</w:t>
-      </w:r>
-      <w:r>
-        <w:t xml:space="preserve">,</w:t>
-      </w:r>
-      <w:r>
-        <w:t xml:space="preserve"> </w:t>
-      </w:r>
-      <w:r>
-        <w:rPr>
-          <w:iCs/>
-          <w:i/>
-        </w:rPr>
-        <w:t xml:space="preserve">287</w:t>
-      </w:r>
-      <w:r>
-        <w:t xml:space="preserve">(1927), 20200496.</w:t>
-      </w:r>
-      <w:r>
-        <w:t xml:space="preserve"> </w:t>
-      </w:r>
-      <w:hyperlink r:id="rId64">
-        <w:r>
-          <w:rPr>
-            <w:rStyle w:val="Hyperlink"/>
-          </w:rPr>
-          <w:t xml:space="preserve">https://doi.org/10.1098/rspb.2020.0496</w:t>
-        </w:r>
-      </w:hyperlink>
-    </w:p>
-    <w:bookmarkEnd w:id="65"/>
+    </w:p>
     <w:bookmarkEnd w:id="66"/>
     <w:bookmarkEnd w:id="67"/>
+    <w:bookmarkEnd w:id="68"/>
     <w:sectPr/>
   </w:body>
 </w:document>

</xml_diff>